<commit_message>
Completed Chapter 1 Lecture Terms.docx
</commit_message>
<xml_diff>
--- a/Lecture Notes/Chapter 1/Chapter 1 Lecture Terms.docx
+++ b/Lecture Notes/Chapter 1/Chapter 1 Lecture Terms.docx
@@ -1,12 +1,13 @@
 
 <file path=word/document.xml><?xml version="1.0" encoding="utf-8"?>
-<w:document xmlns:wpc="http://schemas.microsoft.com/office/word/2010/wordprocessingCanvas" xmlns:cx="http://schemas.microsoft.com/office/drawing/2014/chartex" xmlns:cx1="http://schemas.microsoft.com/office/drawing/2015/9/8/chartex" xmlns:cx2="http://schemas.microsoft.com/office/drawing/2015/10/21/chartex" xmlns:cx3="http://schemas.microsoft.com/office/drawing/2016/5/9/chartex" xmlns:cx4="http://schemas.microsoft.com/office/drawing/2016/5/10/chartex" xmlns:cx5="http://schemas.microsoft.com/office/drawing/2016/5/11/chartex" xmlns:cx6="http://schemas.microsoft.com/office/drawing/2016/5/12/chartex" xmlns:cx7="http://schemas.microsoft.com/office/drawing/2016/5/13/chartex" xmlns:cx8="http://schemas.microsoft.com/office/drawing/2016/5/14/chartex" xmlns:mc="http://schemas.openxmlformats.org/markup-compatibility/2006" xmlns:aink="http://schemas.microsoft.com/office/drawing/2016/ink" xmlns:am3d="http://schemas.microsoft.com/office/drawing/2017/model3d" xmlns:o="urn:schemas-microsoft-com:office:office" xmlns:r="http://schemas.openxmlformats.org/officeDocument/2006/relationships" xmlns:m="http://schemas.openxmlformats.org/officeDocument/2006/math" xmlns:v="urn:schemas-microsoft-com:vml" xmlns:wp14="http://schemas.microsoft.com/office/word/2010/wordprocessingDrawing" xmlns:wp="http://schemas.openxmlformats.org/drawingml/2006/wordprocessingDrawing" xmlns:w10="urn:schemas-microsoft-com:office:word" xmlns:w="http://schemas.openxmlformats.org/wordprocessingml/2006/main" xmlns:w14="http://schemas.microsoft.com/office/word/2010/wordml" xmlns:w15="http://schemas.microsoft.com/office/word/2012/wordml" xmlns:w16cid="http://schemas.microsoft.com/office/word/2016/wordml/cid" xmlns:w16se="http://schemas.microsoft.com/office/word/2015/wordml/symex" xmlns:wpg="http://schemas.microsoft.com/office/word/2010/wordprocessingGroup" xmlns:wpi="http://schemas.microsoft.com/office/word/2010/wordprocessingInk" xmlns:wne="http://schemas.microsoft.com/office/word/2006/wordml" xmlns:wps="http://schemas.microsoft.com/office/word/2010/wordprocessingShape" mc:Ignorable="w14 w15 w16se w16cid wp14">
+<w:document xmlns:wpc="http://schemas.microsoft.com/office/word/2010/wordprocessingCanvas" xmlns:cx="http://schemas.microsoft.com/office/drawing/2014/chartex" xmlns:mc="http://schemas.openxmlformats.org/markup-compatibility/2006" xmlns:o="urn:schemas-microsoft-com:office:office" xmlns:r="http://schemas.openxmlformats.org/officeDocument/2006/relationships" xmlns:m="http://schemas.openxmlformats.org/officeDocument/2006/math" xmlns:v="urn:schemas-microsoft-com:vml" xmlns:wp14="http://schemas.microsoft.com/office/word/2010/wordprocessingDrawing" xmlns:wp="http://schemas.openxmlformats.org/drawingml/2006/wordprocessingDrawing" xmlns:w10="urn:schemas-microsoft-com:office:word" xmlns:w="http://schemas.openxmlformats.org/wordprocessingml/2006/main" xmlns:w14="http://schemas.microsoft.com/office/word/2010/wordml" xmlns:w15="http://schemas.microsoft.com/office/word/2012/wordml" xmlns:w16se="http://schemas.microsoft.com/office/word/2015/wordml/symex" xmlns:wpg="http://schemas.microsoft.com/office/word/2010/wordprocessingGroup" xmlns:wpi="http://schemas.microsoft.com/office/word/2010/wordprocessingInk" xmlns:wne="http://schemas.microsoft.com/office/word/2006/wordml" xmlns:wps="http://schemas.microsoft.com/office/word/2010/wordprocessingShape" mc:Ignorable="w14 w15 w16se wp14">
   <w:body>
     <w:p>
       <w:pPr>
         <w:pStyle w:val="Heading1"/>
         <w:jc w:val="center"/>
         <w:rPr>
+          <w:rFonts w:ascii="Times New Roman" w:hAnsi="Times New Roman" w:cs="Times New Roman"/>
           <w:b/>
           <w:bCs/>
           <w:color w:val="auto"/>
@@ -17,6 +18,7 @@
       </w:pPr>
       <w:r>
         <w:rPr>
+          <w:rFonts w:ascii="Times New Roman" w:hAnsi="Times New Roman" w:cs="Times New Roman"/>
           <w:b/>
           <w:bCs/>
           <w:color w:val="auto"/>
@@ -28,6 +30,7 @@
       </w:r>
       <w:r>
         <w:rPr>
+          <w:rFonts w:ascii="Times New Roman" w:hAnsi="Times New Roman" w:cs="Times New Roman"/>
           <w:b/>
           <w:bCs/>
           <w:color w:val="auto"/>
@@ -39,6 +42,7 @@
       </w:r>
       <w:r>
         <w:rPr>
+          <w:rFonts w:ascii="Times New Roman" w:hAnsi="Times New Roman" w:cs="Times New Roman"/>
           <w:b/>
           <w:bCs/>
           <w:color w:val="auto"/>
@@ -50,6 +54,7 @@
       </w:r>
       <w:r>
         <w:rPr>
+          <w:rFonts w:ascii="Times New Roman" w:hAnsi="Times New Roman" w:cs="Times New Roman"/>
           <w:b/>
           <w:bCs/>
           <w:color w:val="auto"/>
@@ -61,11 +66,677 @@
       </w:r>
     </w:p>
     <w:p>
-      <w:r>
+      <w:pPr>
+        <w:rPr>
+          <w:rFonts w:ascii="Times New Roman" w:hAnsi="Times New Roman" w:cs="Times New Roman"/>
+          <w:sz w:val="24"/>
+          <w:szCs w:val="24"/>
+        </w:rPr>
+      </w:pPr>
+      <w:r>
+        <w:rPr>
+          <w:rFonts w:ascii="Times New Roman" w:hAnsi="Times New Roman" w:cs="Times New Roman"/>
+          <w:sz w:val="24"/>
+          <w:szCs w:val="24"/>
+        </w:rPr>
         <w:t>Use Chapter 1 of your textbook to find each of these concepts and add notes about them.  Bring a PRINTED copy of your notes to class to use on the notes quiz.</w:t>
+      </w:r>
+    </w:p>
+    <w:p>
+      <w:pPr>
+        <w:pStyle w:val="ListParagraph"/>
+        <w:numPr>
+          <w:ilvl w:val="0"/>
+          <w:numId w:val="1"/>
+        </w:numPr>
+        <w:rPr>
+          <w:rFonts w:ascii="Times New Roman" w:hAnsi="Times New Roman" w:cs="Times New Roman"/>
+          <w:sz w:val="24"/>
+          <w:szCs w:val="24"/>
+        </w:rPr>
+      </w:pPr>
+      <w:r>
+        <w:rPr>
+          <w:rFonts w:ascii="Times New Roman" w:hAnsi="Times New Roman" w:cs="Times New Roman"/>
+          <w:sz w:val="24"/>
+          <w:szCs w:val="24"/>
+        </w:rPr>
+        <w:t>Database</w:t>
+      </w:r>
+    </w:p>
+    <w:p>
+      <w:pPr>
+        <w:pStyle w:val="ListParagraph"/>
+        <w:numPr>
+          <w:ilvl w:val="1"/>
+          <w:numId w:val="1"/>
+        </w:numPr>
+        <w:rPr>
+          <w:rFonts w:ascii="Times New Roman" w:hAnsi="Times New Roman" w:cs="Times New Roman"/>
+          <w:sz w:val="24"/>
+          <w:szCs w:val="24"/>
+        </w:rPr>
+      </w:pPr>
+      <w:r>
+        <w:rPr>
+          <w:rFonts w:ascii="Times New Roman" w:hAnsi="Times New Roman" w:cs="Times New Roman"/>
+          <w:sz w:val="24"/>
+          <w:szCs w:val="24"/>
+        </w:rPr>
+        <w:t xml:space="preserve">A </w:t>
+      </w:r>
+      <w:r>
+        <w:rPr>
+          <w:rFonts w:ascii="Times New Roman" w:hAnsi="Times New Roman" w:cs="Times New Roman"/>
+          <w:b/>
+          <w:sz w:val="24"/>
+          <w:szCs w:val="24"/>
+        </w:rPr>
+        <w:t>database</w:t>
+      </w:r>
+      <w:r>
+        <w:rPr>
+          <w:rFonts w:ascii="Times New Roman" w:hAnsi="Times New Roman" w:cs="Times New Roman"/>
+          <w:sz w:val="24"/>
+          <w:szCs w:val="24"/>
+        </w:rPr>
+        <w:t xml:space="preserve"> is a collection of </w:t>
+      </w:r>
+      <w:r>
+        <w:rPr>
+          <w:rFonts w:ascii="Times New Roman" w:hAnsi="Times New Roman" w:cs="Times New Roman"/>
+          <w:b/>
+          <w:sz w:val="24"/>
+          <w:szCs w:val="24"/>
+        </w:rPr>
+        <w:t>information</w:t>
+      </w:r>
+    </w:p>
+    <w:p>
+      <w:pPr>
+        <w:pStyle w:val="ListParagraph"/>
+        <w:numPr>
+          <w:ilvl w:val="0"/>
+          <w:numId w:val="1"/>
+        </w:numPr>
+        <w:rPr>
+          <w:rFonts w:ascii="Times New Roman" w:hAnsi="Times New Roman" w:cs="Times New Roman"/>
+          <w:sz w:val="24"/>
+          <w:szCs w:val="24"/>
+        </w:rPr>
+      </w:pPr>
+      <w:r>
+        <w:rPr>
+          <w:rFonts w:ascii="Times New Roman" w:hAnsi="Times New Roman" w:cs="Times New Roman"/>
+          <w:sz w:val="24"/>
+          <w:szCs w:val="24"/>
+        </w:rPr>
+        <w:t>Examples of databases</w:t>
+      </w:r>
+    </w:p>
+    <w:p>
+      <w:pPr>
+        <w:numPr>
+          <w:ilvl w:val="1"/>
+          <w:numId w:val="1"/>
+        </w:numPr>
+        <w:spacing w:after="0" w:line="240" w:lineRule="auto"/>
+        <w:ind w:right="684"/>
+        <w:rPr>
+          <w:rFonts w:ascii="Times New Roman" w:hAnsi="Times New Roman" w:cs="Times New Roman"/>
+          <w:sz w:val="24"/>
+          <w:szCs w:val="24"/>
+        </w:rPr>
+      </w:pPr>
+      <w:r>
+        <w:rPr>
+          <w:rFonts w:ascii="Times New Roman" w:hAnsi="Times New Roman" w:cs="Times New Roman"/>
+          <w:sz w:val="24"/>
+          <w:szCs w:val="24"/>
+        </w:rPr>
+        <w:t xml:space="preserve">Your friendly bank keeps all your financial records on their </w:t>
+      </w:r>
+      <w:r>
+        <w:rPr>
+          <w:rFonts w:ascii="Times New Roman" w:hAnsi="Times New Roman" w:cs="Times New Roman"/>
+          <w:b/>
+          <w:sz w:val="24"/>
+          <w:szCs w:val="24"/>
+        </w:rPr>
+        <w:t>database</w:t>
+      </w:r>
+      <w:r>
+        <w:rPr>
+          <w:rFonts w:ascii="Times New Roman" w:hAnsi="Times New Roman" w:cs="Times New Roman"/>
+          <w:sz w:val="24"/>
+          <w:szCs w:val="24"/>
+        </w:rPr>
+        <w:t xml:space="preserve">.  When you receive your monthly statement, the bank generates a </w:t>
+      </w:r>
+      <w:r>
+        <w:rPr>
+          <w:rFonts w:ascii="Times New Roman" w:hAnsi="Times New Roman" w:cs="Times New Roman"/>
+          <w:b/>
+          <w:sz w:val="24"/>
+          <w:szCs w:val="24"/>
+        </w:rPr>
+        <w:t>database</w:t>
+      </w:r>
+      <w:r>
+        <w:rPr>
+          <w:rFonts w:ascii="Times New Roman" w:hAnsi="Times New Roman" w:cs="Times New Roman"/>
+          <w:sz w:val="24"/>
+          <w:szCs w:val="24"/>
+        </w:rPr>
+        <w:t xml:space="preserve"> </w:t>
+      </w:r>
+      <w:r>
+        <w:rPr>
+          <w:rFonts w:ascii="Times New Roman" w:hAnsi="Times New Roman" w:cs="Times New Roman"/>
+          <w:b/>
+          <w:sz w:val="24"/>
+          <w:szCs w:val="24"/>
+        </w:rPr>
+        <w:t>report</w:t>
+      </w:r>
+      <w:r>
+        <w:rPr>
+          <w:rFonts w:ascii="Times New Roman" w:hAnsi="Times New Roman" w:cs="Times New Roman"/>
+          <w:sz w:val="24"/>
+          <w:szCs w:val="24"/>
+        </w:rPr>
+        <w:t>.</w:t>
+      </w:r>
+    </w:p>
+    <w:p>
+      <w:pPr>
+        <w:pStyle w:val="ListParagraph"/>
+        <w:numPr>
+          <w:ilvl w:val="0"/>
+          <w:numId w:val="1"/>
+        </w:numPr>
+        <w:rPr>
+          <w:rFonts w:ascii="Times New Roman" w:hAnsi="Times New Roman" w:cs="Times New Roman"/>
+          <w:sz w:val="24"/>
+          <w:szCs w:val="24"/>
+        </w:rPr>
+      </w:pPr>
+      <w:r>
+        <w:rPr>
+          <w:rFonts w:ascii="Times New Roman" w:hAnsi="Times New Roman" w:cs="Times New Roman"/>
+          <w:sz w:val="24"/>
+          <w:szCs w:val="24"/>
+        </w:rPr>
+        <w:t>Database Management System (DBMS)</w:t>
+      </w:r>
+    </w:p>
+    <w:p>
+      <w:pPr>
+        <w:pStyle w:val="ListParagraph"/>
+        <w:numPr>
+          <w:ilvl w:val="1"/>
+          <w:numId w:val="1"/>
+        </w:numPr>
+        <w:rPr>
+          <w:rFonts w:ascii="Times New Roman" w:hAnsi="Times New Roman" w:cs="Times New Roman"/>
+          <w:sz w:val="24"/>
+          <w:szCs w:val="24"/>
+        </w:rPr>
+      </w:pPr>
+      <w:r>
+        <w:rPr>
+          <w:rFonts w:ascii="Times New Roman" w:hAnsi="Times New Roman" w:cs="Times New Roman"/>
+          <w:sz w:val="24"/>
+          <w:szCs w:val="24"/>
+        </w:rPr>
+        <w:t xml:space="preserve">You can surely think of many more places that databases enter your life.  The idea is that they are everywhere.  And, each database requires some way for a user to interact with the information within.  Such interaction is performed by a </w:t>
+      </w:r>
+      <w:r>
+        <w:rPr>
+          <w:rFonts w:ascii="Times New Roman" w:hAnsi="Times New Roman" w:cs="Times New Roman"/>
+          <w:b/>
+          <w:sz w:val="24"/>
+          <w:szCs w:val="24"/>
+        </w:rPr>
+        <w:t>database</w:t>
+      </w:r>
+      <w:r>
+        <w:rPr>
+          <w:rFonts w:ascii="Times New Roman" w:hAnsi="Times New Roman" w:cs="Times New Roman"/>
+          <w:sz w:val="24"/>
+          <w:szCs w:val="24"/>
+        </w:rPr>
+        <w:t xml:space="preserve"> </w:t>
+      </w:r>
+      <w:r>
+        <w:rPr>
+          <w:rFonts w:ascii="Times New Roman" w:hAnsi="Times New Roman" w:cs="Times New Roman"/>
+          <w:b/>
+          <w:sz w:val="24"/>
+          <w:szCs w:val="24"/>
+        </w:rPr>
+        <w:t>management</w:t>
+      </w:r>
+      <w:r>
+        <w:rPr>
+          <w:rFonts w:ascii="Times New Roman" w:hAnsi="Times New Roman" w:cs="Times New Roman"/>
+          <w:sz w:val="24"/>
+          <w:szCs w:val="24"/>
+        </w:rPr>
+        <w:t xml:space="preserve"> </w:t>
+      </w:r>
+      <w:r>
+        <w:rPr>
+          <w:rFonts w:ascii="Times New Roman" w:hAnsi="Times New Roman" w:cs="Times New Roman"/>
+          <w:b/>
+          <w:sz w:val="24"/>
+          <w:szCs w:val="24"/>
+        </w:rPr>
+        <w:t>system</w:t>
+      </w:r>
+      <w:r>
+        <w:rPr>
+          <w:rFonts w:ascii="Times New Roman" w:hAnsi="Times New Roman" w:cs="Times New Roman"/>
+          <w:sz w:val="24"/>
+          <w:szCs w:val="24"/>
+        </w:rPr>
+        <w:t xml:space="preserve"> (</w:t>
+      </w:r>
+      <w:r>
+        <w:rPr>
+          <w:rFonts w:ascii="Times New Roman" w:hAnsi="Times New Roman" w:cs="Times New Roman"/>
+          <w:b/>
+          <w:sz w:val="24"/>
+          <w:szCs w:val="24"/>
+        </w:rPr>
+        <w:t>DBMS</w:t>
+      </w:r>
+      <w:r>
+        <w:rPr>
+          <w:rFonts w:ascii="Times New Roman" w:hAnsi="Times New Roman" w:cs="Times New Roman"/>
+          <w:sz w:val="24"/>
+          <w:szCs w:val="24"/>
+        </w:rPr>
+        <w:t xml:space="preserve">).  </w:t>
+      </w:r>
+    </w:p>
+    <w:p>
+      <w:pPr>
+        <w:pStyle w:val="ListParagraph"/>
+        <w:numPr>
+          <w:ilvl w:val="0"/>
+          <w:numId w:val="1"/>
+        </w:numPr>
+        <w:rPr>
+          <w:rFonts w:ascii="Times New Roman" w:hAnsi="Times New Roman" w:cs="Times New Roman"/>
+          <w:sz w:val="24"/>
+          <w:szCs w:val="24"/>
+        </w:rPr>
+      </w:pPr>
+      <w:r>
+        <w:rPr>
+          <w:rFonts w:ascii="Times New Roman" w:hAnsi="Times New Roman" w:cs="Times New Roman"/>
+          <w:sz w:val="24"/>
+          <w:szCs w:val="24"/>
+        </w:rPr>
+        <w:t>DBMS tasks</w:t>
+      </w:r>
+    </w:p>
+    <w:p>
+      <w:pPr>
+        <w:numPr>
+          <w:ilvl w:val="1"/>
+          <w:numId w:val="1"/>
+        </w:numPr>
+        <w:spacing w:after="0" w:line="240" w:lineRule="auto"/>
+        <w:rPr>
+          <w:rFonts w:ascii="Times New Roman" w:hAnsi="Times New Roman" w:cs="Times New Roman"/>
+          <w:sz w:val="24"/>
+          <w:szCs w:val="24"/>
+        </w:rPr>
+      </w:pPr>
+      <w:r>
+        <w:rPr>
+          <w:rFonts w:ascii="Times New Roman" w:hAnsi="Times New Roman" w:cs="Times New Roman"/>
+          <w:sz w:val="24"/>
+          <w:szCs w:val="24"/>
+        </w:rPr>
+        <w:t>View the data</w:t>
+      </w:r>
+    </w:p>
+    <w:p>
+      <w:pPr>
+        <w:numPr>
+          <w:ilvl w:val="1"/>
+          <w:numId w:val="1"/>
+        </w:numPr>
+        <w:spacing w:after="0" w:line="240" w:lineRule="auto"/>
+        <w:rPr>
+          <w:rFonts w:ascii="Times New Roman" w:hAnsi="Times New Roman" w:cs="Times New Roman"/>
+          <w:sz w:val="24"/>
+          <w:szCs w:val="24"/>
+        </w:rPr>
+      </w:pPr>
+      <w:r>
+        <w:rPr>
+          <w:rFonts w:ascii="Times New Roman" w:hAnsi="Times New Roman" w:cs="Times New Roman"/>
+          <w:sz w:val="24"/>
+          <w:szCs w:val="24"/>
+        </w:rPr>
+        <w:t>Find some data of interest</w:t>
+      </w:r>
+    </w:p>
+    <w:p>
+      <w:pPr>
+        <w:numPr>
+          <w:ilvl w:val="1"/>
+          <w:numId w:val="1"/>
+        </w:numPr>
+        <w:spacing w:after="0" w:line="240" w:lineRule="auto"/>
+        <w:rPr>
+          <w:rFonts w:ascii="Times New Roman" w:hAnsi="Times New Roman" w:cs="Times New Roman"/>
+          <w:sz w:val="24"/>
+          <w:szCs w:val="24"/>
+        </w:rPr>
+      </w:pPr>
+      <w:r>
+        <w:rPr>
+          <w:rFonts w:ascii="Times New Roman" w:hAnsi="Times New Roman" w:cs="Times New Roman"/>
+          <w:sz w:val="24"/>
+          <w:szCs w:val="24"/>
+        </w:rPr>
+        <w:t>Modify the data</w:t>
+      </w:r>
+    </w:p>
+    <w:p>
+      <w:pPr>
+        <w:numPr>
+          <w:ilvl w:val="1"/>
+          <w:numId w:val="1"/>
+        </w:numPr>
+        <w:spacing w:after="0" w:line="240" w:lineRule="auto"/>
+        <w:rPr>
+          <w:rFonts w:ascii="Times New Roman" w:hAnsi="Times New Roman" w:cs="Times New Roman"/>
+          <w:sz w:val="24"/>
+          <w:szCs w:val="24"/>
+        </w:rPr>
+      </w:pPr>
+      <w:r>
+        <w:rPr>
+          <w:rFonts w:ascii="Times New Roman" w:hAnsi="Times New Roman" w:cs="Times New Roman"/>
+          <w:sz w:val="24"/>
+          <w:szCs w:val="24"/>
+        </w:rPr>
+        <w:t>Add some data</w:t>
+      </w:r>
+    </w:p>
+    <w:p>
+      <w:pPr>
+        <w:numPr>
+          <w:ilvl w:val="1"/>
+          <w:numId w:val="1"/>
+        </w:numPr>
+        <w:spacing w:after="0" w:line="240" w:lineRule="auto"/>
+        <w:rPr>
+          <w:rFonts w:ascii="Times New Roman" w:hAnsi="Times New Roman" w:cs="Times New Roman"/>
+          <w:sz w:val="24"/>
+          <w:szCs w:val="24"/>
+        </w:rPr>
+      </w:pPr>
+      <w:r>
+        <w:rPr>
+          <w:rFonts w:ascii="Times New Roman" w:hAnsi="Times New Roman" w:cs="Times New Roman"/>
+          <w:sz w:val="24"/>
+          <w:szCs w:val="24"/>
+        </w:rPr>
+        <w:t>Delete some data</w:t>
+      </w:r>
+    </w:p>
+    <w:p>
+      <w:pPr>
+        <w:pStyle w:val="ListParagraph"/>
+        <w:numPr>
+          <w:ilvl w:val="0"/>
+          <w:numId w:val="1"/>
+        </w:numPr>
+        <w:rPr>
+          <w:rFonts w:ascii="Times New Roman" w:hAnsi="Times New Roman" w:cs="Times New Roman"/>
+          <w:sz w:val="24"/>
+          <w:szCs w:val="24"/>
+        </w:rPr>
+      </w:pPr>
+      <w:r>
+        <w:rPr>
+          <w:rFonts w:ascii="Times New Roman" w:hAnsi="Times New Roman" w:cs="Times New Roman"/>
+          <w:sz w:val="24"/>
+          <w:szCs w:val="24"/>
+        </w:rPr>
+        <w:t>2 Commercial DBMS’s</w:t>
+      </w:r>
+    </w:p>
+    <w:p>
+      <w:pPr>
+        <w:pStyle w:val="ListParagraph"/>
+        <w:numPr>
+          <w:ilvl w:val="1"/>
+          <w:numId w:val="1"/>
+        </w:numPr>
+        <w:rPr>
+          <w:rFonts w:ascii="Times New Roman" w:hAnsi="Times New Roman" w:cs="Times New Roman"/>
+          <w:sz w:val="24"/>
+          <w:szCs w:val="24"/>
+        </w:rPr>
+      </w:pPr>
+      <w:r>
+        <w:rPr>
+          <w:rFonts w:ascii="Times New Roman" w:hAnsi="Times New Roman" w:cs="Times New Roman"/>
+          <w:sz w:val="24"/>
+          <w:szCs w:val="24"/>
+        </w:rPr>
+        <w:t xml:space="preserve">There are many commercial database management systems that perform these tasks.  Programs like Access (a Microsoft product) and Oracle are used world-wide.  </w:t>
+      </w:r>
+    </w:p>
+    <w:p>
+      <w:pPr>
+        <w:pStyle w:val="ListParagraph"/>
+        <w:numPr>
+          <w:ilvl w:val="0"/>
+          <w:numId w:val="1"/>
+        </w:numPr>
+        <w:rPr>
+          <w:rFonts w:ascii="Times New Roman" w:hAnsi="Times New Roman" w:cs="Times New Roman"/>
+          <w:sz w:val="24"/>
+          <w:szCs w:val="24"/>
+        </w:rPr>
+      </w:pPr>
+      <w:r>
+        <w:rPr>
+          <w:rFonts w:ascii="Times New Roman" w:hAnsi="Times New Roman" w:cs="Times New Roman"/>
+          <w:sz w:val="24"/>
+          <w:szCs w:val="24"/>
+        </w:rPr>
+        <w:t>Visual C# as front end to the database</w:t>
+      </w:r>
+    </w:p>
+    <w:p>
+      <w:pPr>
+        <w:numPr>
+          <w:ilvl w:val="1"/>
+          <w:numId w:val="1"/>
+        </w:numPr>
+        <w:spacing w:after="0" w:line="240" w:lineRule="auto"/>
+        <w:ind w:right="684"/>
+        <w:rPr>
+          <w:rFonts w:ascii="Times New Roman" w:hAnsi="Times New Roman" w:cs="Times New Roman"/>
+          <w:sz w:val="24"/>
+          <w:szCs w:val="24"/>
+        </w:rPr>
+      </w:pPr>
+      <w:r>
+        <w:rPr>
+          <w:rFonts w:ascii="Times New Roman" w:hAnsi="Times New Roman" w:cs="Times New Roman"/>
+          <w:sz w:val="24"/>
+          <w:szCs w:val="24"/>
+        </w:rPr>
+        <w:t>Implementing a new application that requires management of a database</w:t>
+      </w:r>
+    </w:p>
+    <w:p>
+      <w:pPr>
+        <w:numPr>
+          <w:ilvl w:val="1"/>
+          <w:numId w:val="1"/>
+        </w:numPr>
+        <w:spacing w:after="0" w:line="240" w:lineRule="auto"/>
+        <w:ind w:right="684"/>
+        <w:rPr>
+          <w:rFonts w:ascii="Times New Roman" w:hAnsi="Times New Roman" w:cs="Times New Roman"/>
+          <w:sz w:val="24"/>
+          <w:szCs w:val="24"/>
+        </w:rPr>
+      </w:pPr>
+      <w:r>
+        <w:rPr>
+          <w:rFonts w:ascii="Times New Roman" w:hAnsi="Times New Roman" w:cs="Times New Roman"/>
+          <w:sz w:val="24"/>
+          <w:szCs w:val="24"/>
+        </w:rPr>
+        <w:t>Connecting to an existing database</w:t>
+      </w:r>
+    </w:p>
+    <w:p>
+      <w:pPr>
+        <w:numPr>
+          <w:ilvl w:val="1"/>
+          <w:numId w:val="1"/>
+        </w:numPr>
+        <w:spacing w:after="0" w:line="240" w:lineRule="auto"/>
+        <w:ind w:right="684"/>
+        <w:rPr>
+          <w:rFonts w:ascii="Times New Roman" w:hAnsi="Times New Roman" w:cs="Times New Roman"/>
+          <w:sz w:val="24"/>
+          <w:szCs w:val="24"/>
+        </w:rPr>
+      </w:pPr>
+      <w:r>
+        <w:rPr>
+          <w:rFonts w:ascii="Times New Roman" w:hAnsi="Times New Roman" w:cs="Times New Roman"/>
+          <w:sz w:val="24"/>
+          <w:szCs w:val="24"/>
+        </w:rPr>
+        <w:t>Interacting with a database via a server or the internet</w:t>
+      </w:r>
+    </w:p>
+    <w:p>
+      <w:pPr>
+        <w:pStyle w:val="ListParagraph"/>
+        <w:numPr>
+          <w:ilvl w:val="0"/>
+          <w:numId w:val="1"/>
+        </w:numPr>
+        <w:rPr>
+          <w:rFonts w:ascii="Times New Roman" w:hAnsi="Times New Roman" w:cs="Times New Roman"/>
+          <w:sz w:val="24"/>
+          <w:szCs w:val="24"/>
+        </w:rPr>
+      </w:pPr>
+      <w:r>
+        <w:rPr>
+          <w:rFonts w:ascii="Times New Roman" w:hAnsi="Times New Roman" w:cs="Times New Roman"/>
+          <w:sz w:val="24"/>
+          <w:szCs w:val="24"/>
+        </w:rPr>
+        <w:t>Objects between C# and the database</w:t>
+      </w:r>
+    </w:p>
+    <w:p>
+      <w:pPr>
+        <w:pStyle w:val="ListParagraph"/>
+        <w:numPr>
+          <w:ilvl w:val="1"/>
+          <w:numId w:val="1"/>
+        </w:numPr>
+        <w:ind w:right="54"/>
+        <w:rPr>
+          <w:rFonts w:ascii="Times New Roman" w:hAnsi="Times New Roman" w:cs="Times New Roman"/>
+          <w:sz w:val="24"/>
+          <w:szCs w:val="24"/>
+        </w:rPr>
+      </w:pPr>
+      <w:r>
+        <w:rPr>
+          <w:rFonts w:ascii="Times New Roman" w:hAnsi="Times New Roman" w:cs="Times New Roman"/>
+          <w:sz w:val="24"/>
+          <w:szCs w:val="24"/>
+        </w:rPr>
+        <w:t xml:space="preserve">The </w:t>
+      </w:r>
+      <w:r>
+        <w:rPr>
+          <w:rFonts w:ascii="Times New Roman" w:hAnsi="Times New Roman" w:cs="Times New Roman"/>
+          <w:b/>
+          <w:sz w:val="24"/>
+          <w:szCs w:val="24"/>
+        </w:rPr>
+        <w:t>data</w:t>
+      </w:r>
+      <w:r>
+        <w:rPr>
+          <w:rFonts w:ascii="Times New Roman" w:hAnsi="Times New Roman" w:cs="Times New Roman"/>
+          <w:sz w:val="24"/>
+          <w:szCs w:val="24"/>
+        </w:rPr>
+        <w:t xml:space="preserve"> </w:t>
+      </w:r>
+      <w:r>
+        <w:rPr>
+          <w:rFonts w:ascii="Times New Roman" w:hAnsi="Times New Roman" w:cs="Times New Roman"/>
+          <w:b/>
+          <w:sz w:val="24"/>
+          <w:szCs w:val="24"/>
+        </w:rPr>
+        <w:t>objects</w:t>
+      </w:r>
+      <w:r>
+        <w:rPr>
+          <w:rFonts w:ascii="Times New Roman" w:hAnsi="Times New Roman" w:cs="Times New Roman"/>
+          <w:sz w:val="24"/>
+          <w:szCs w:val="24"/>
+        </w:rPr>
+        <w:t xml:space="preserve"> are Visual C# components that allow connection to the database, creation of data sets from the database and management of the database </w:t>
       </w:r>
       <w:bookmarkStart w:id="0" w:name="_GoBack"/>
       <w:bookmarkEnd w:id="0"/>
+      <w:r>
+        <w:rPr>
+          <w:rFonts w:ascii="Times New Roman" w:hAnsi="Times New Roman" w:cs="Times New Roman"/>
+          <w:sz w:val="24"/>
+          <w:szCs w:val="24"/>
+        </w:rPr>
+        <w:t xml:space="preserve">contents.  </w:t>
+      </w:r>
+    </w:p>
+    <w:p>
+      <w:pPr>
+        <w:pStyle w:val="ListParagraph"/>
+        <w:numPr>
+          <w:ilvl w:val="1"/>
+          <w:numId w:val="1"/>
+        </w:numPr>
+        <w:rPr>
+          <w:rFonts w:ascii="Times New Roman" w:hAnsi="Times New Roman" w:cs="Times New Roman"/>
+          <w:sz w:val="24"/>
+          <w:szCs w:val="24"/>
+        </w:rPr>
+      </w:pPr>
+      <w:r>
+        <w:rPr>
+          <w:rFonts w:ascii="Times New Roman" w:hAnsi="Times New Roman" w:cs="Times New Roman"/>
+          <w:sz w:val="24"/>
+          <w:szCs w:val="24"/>
+        </w:rPr>
+        <w:br w:type="page"/>
+      </w:r>
     </w:p>
     <w:p>
       <w:pPr>
@@ -74,9 +745,42 @@
           <w:ilvl w:val="0"/>
           <w:numId w:val="1"/>
         </w:numPr>
-      </w:pPr>
-      <w:r>
-        <w:t>Database</w:t>
+        <w:rPr>
+          <w:rFonts w:ascii="Times New Roman" w:hAnsi="Times New Roman" w:cs="Times New Roman"/>
+          <w:sz w:val="24"/>
+          <w:szCs w:val="24"/>
+        </w:rPr>
+      </w:pPr>
+      <w:r>
+        <w:rPr>
+          <w:rFonts w:ascii="Times New Roman" w:hAnsi="Times New Roman" w:cs="Times New Roman"/>
+          <w:sz w:val="24"/>
+          <w:szCs w:val="24"/>
+        </w:rPr>
+        <w:lastRenderedPageBreak/>
+        <w:t>Why are there objects between them?</w:t>
+      </w:r>
+    </w:p>
+    <w:p>
+      <w:pPr>
+        <w:pStyle w:val="ListParagraph"/>
+        <w:numPr>
+          <w:ilvl w:val="1"/>
+          <w:numId w:val="1"/>
+        </w:numPr>
+        <w:rPr>
+          <w:rFonts w:ascii="Times New Roman" w:hAnsi="Times New Roman" w:cs="Times New Roman"/>
+          <w:sz w:val="24"/>
+          <w:szCs w:val="24"/>
+        </w:rPr>
+      </w:pPr>
+      <w:r>
+        <w:rPr>
+          <w:rFonts w:ascii="Times New Roman" w:hAnsi="Times New Roman" w:cs="Times New Roman"/>
+          <w:sz w:val="24"/>
+          <w:szCs w:val="24"/>
+        </w:rPr>
+        <w:t>These objects are the conduit between the application and the database, passing information back and forth between the two.</w:t>
       </w:r>
     </w:p>
     <w:p>
@@ -86,9 +790,19 @@
           <w:ilvl w:val="0"/>
           <w:numId w:val="1"/>
         </w:numPr>
-      </w:pPr>
-      <w:r>
-        <w:t>Examples of databases</w:t>
+        <w:rPr>
+          <w:rFonts w:ascii="Times New Roman" w:hAnsi="Times New Roman" w:cs="Times New Roman"/>
+          <w:sz w:val="24"/>
+          <w:szCs w:val="24"/>
+        </w:rPr>
+      </w:pPr>
+      <w:r>
+        <w:rPr>
+          <w:rFonts w:ascii="Times New Roman" w:hAnsi="Times New Roman" w:cs="Times New Roman"/>
+          <w:sz w:val="24"/>
+          <w:szCs w:val="24"/>
+        </w:rPr>
+        <w:t>What do they do?</w:t>
       </w:r>
     </w:p>
     <w:p>
@@ -98,9 +812,79 @@
           <w:ilvl w:val="0"/>
           <w:numId w:val="1"/>
         </w:numPr>
-      </w:pPr>
-      <w:r>
-        <w:t>Database Management System (DBMS)</w:t>
+        <w:rPr>
+          <w:rFonts w:ascii="Times New Roman" w:hAnsi="Times New Roman" w:cs="Times New Roman"/>
+          <w:sz w:val="24"/>
+          <w:szCs w:val="24"/>
+        </w:rPr>
+      </w:pPr>
+      <w:r>
+        <w:rPr>
+          <w:rFonts w:ascii="Times New Roman" w:hAnsi="Times New Roman" w:cs="Times New Roman"/>
+          <w:sz w:val="24"/>
+          <w:szCs w:val="24"/>
+        </w:rPr>
+        <w:t>2 Benefits of using C# as a DBMS</w:t>
+      </w:r>
+    </w:p>
+    <w:p>
+      <w:pPr>
+        <w:numPr>
+          <w:ilvl w:val="1"/>
+          <w:numId w:val="1"/>
+        </w:numPr>
+        <w:spacing w:after="0" w:line="240" w:lineRule="auto"/>
+        <w:ind w:right="-36"/>
+        <w:rPr>
+          <w:rFonts w:ascii="Times New Roman" w:hAnsi="Times New Roman" w:cs="Times New Roman"/>
+          <w:sz w:val="24"/>
+          <w:szCs w:val="24"/>
+        </w:rPr>
+      </w:pPr>
+      <w:r>
+        <w:rPr>
+          <w:rFonts w:ascii="Times New Roman" w:hAnsi="Times New Roman" w:cs="Times New Roman"/>
+          <w:sz w:val="24"/>
+          <w:szCs w:val="24"/>
+        </w:rPr>
+        <w:t>Your users don’t need to have any commercial product installed on their computers or know how to use such products.  This saves the users money.</w:t>
+      </w:r>
+    </w:p>
+    <w:p>
+      <w:pPr>
+        <w:numPr>
+          <w:ilvl w:val="12"/>
+          <w:numId w:val="0"/>
+        </w:numPr>
+        <w:ind w:left="720" w:right="-36" w:hanging="360"/>
+        <w:rPr>
+          <w:rFonts w:ascii="Times New Roman" w:hAnsi="Times New Roman" w:cs="Times New Roman"/>
+          <w:sz w:val="24"/>
+          <w:szCs w:val="24"/>
+        </w:rPr>
+      </w:pPr>
+    </w:p>
+    <w:p>
+      <w:pPr>
+        <w:numPr>
+          <w:ilvl w:val="1"/>
+          <w:numId w:val="1"/>
+        </w:numPr>
+        <w:spacing w:after="0" w:line="240" w:lineRule="auto"/>
+        <w:ind w:right="-36"/>
+        <w:rPr>
+          <w:rFonts w:ascii="Times New Roman" w:hAnsi="Times New Roman" w:cs="Times New Roman"/>
+          <w:sz w:val="24"/>
+          <w:szCs w:val="24"/>
+        </w:rPr>
+      </w:pPr>
+      <w:r>
+        <w:rPr>
+          <w:rFonts w:ascii="Times New Roman" w:hAnsi="Times New Roman" w:cs="Times New Roman"/>
+          <w:sz w:val="24"/>
+          <w:szCs w:val="24"/>
+        </w:rPr>
+        <w:t>By building a custom front-end, you limit what your user can do with the information within the database.  Under normal operation, commercial DBMS provide no such limits.</w:t>
       </w:r>
     </w:p>
     <w:p>
@@ -110,9 +894,49 @@
           <w:ilvl w:val="0"/>
           <w:numId w:val="1"/>
         </w:numPr>
-      </w:pPr>
-      <w:r>
-        <w:t>DBMS tasks</w:t>
+        <w:rPr>
+          <w:rFonts w:ascii="Times New Roman" w:hAnsi="Times New Roman" w:cs="Times New Roman"/>
+          <w:sz w:val="24"/>
+          <w:szCs w:val="24"/>
+        </w:rPr>
+      </w:pPr>
+      <w:r>
+        <w:rPr>
+          <w:rFonts w:ascii="Times New Roman" w:hAnsi="Times New Roman" w:cs="Times New Roman"/>
+          <w:sz w:val="24"/>
+          <w:szCs w:val="24"/>
+        </w:rPr>
+        <w:t>Forms</w:t>
+      </w:r>
+      <w:r>
+        <w:rPr>
+          <w:rFonts w:ascii="Times New Roman" w:hAnsi="Times New Roman" w:cs="Times New Roman"/>
+          <w:sz w:val="24"/>
+          <w:szCs w:val="24"/>
+        </w:rPr>
+        <w:t xml:space="preserve"> (in C#)</w:t>
+      </w:r>
+    </w:p>
+    <w:p>
+      <w:pPr>
+        <w:pStyle w:val="ListParagraph"/>
+        <w:numPr>
+          <w:ilvl w:val="1"/>
+          <w:numId w:val="1"/>
+        </w:numPr>
+        <w:rPr>
+          <w:rFonts w:ascii="Times New Roman" w:hAnsi="Times New Roman" w:cs="Times New Roman"/>
+          <w:sz w:val="24"/>
+          <w:szCs w:val="24"/>
+        </w:rPr>
+      </w:pPr>
+      <w:r>
+        <w:rPr>
+          <w:rFonts w:ascii="Times New Roman" w:hAnsi="Times New Roman" w:cs="Times New Roman"/>
+          <w:sz w:val="24"/>
+          <w:szCs w:val="24"/>
+        </w:rPr>
+        <w:t>Windows that you create for user interface</w:t>
       </w:r>
     </w:p>
     <w:p>
@@ -122,9 +946,64 @@
           <w:ilvl w:val="0"/>
           <w:numId w:val="1"/>
         </w:numPr>
-      </w:pPr>
-      <w:r>
-        <w:t>2 Commercial DBMS’s</w:t>
+        <w:rPr>
+          <w:rFonts w:ascii="Times New Roman" w:hAnsi="Times New Roman" w:cs="Times New Roman"/>
+          <w:sz w:val="24"/>
+          <w:szCs w:val="24"/>
+        </w:rPr>
+      </w:pPr>
+      <w:r>
+        <w:rPr>
+          <w:rFonts w:ascii="Times New Roman" w:hAnsi="Times New Roman" w:cs="Times New Roman"/>
+          <w:sz w:val="24"/>
+          <w:szCs w:val="24"/>
+        </w:rPr>
+        <w:t>Controls</w:t>
+      </w:r>
+    </w:p>
+    <w:p>
+      <w:pPr>
+        <w:numPr>
+          <w:ilvl w:val="1"/>
+          <w:numId w:val="1"/>
+        </w:numPr>
+        <w:overflowPunct w:val="0"/>
+        <w:autoSpaceDE w:val="0"/>
+        <w:autoSpaceDN w:val="0"/>
+        <w:adjustRightInd w:val="0"/>
+        <w:spacing w:after="0" w:line="240" w:lineRule="auto"/>
+        <w:ind w:right="-36"/>
+        <w:textAlignment w:val="baseline"/>
+        <w:rPr>
+          <w:rFonts w:ascii="Times New Roman" w:hAnsi="Times New Roman" w:cs="Times New Roman"/>
+          <w:sz w:val="24"/>
+          <w:szCs w:val="24"/>
+        </w:rPr>
+      </w:pPr>
+      <w:r>
+        <w:rPr>
+          <w:rFonts w:ascii="Times New Roman" w:hAnsi="Times New Roman" w:cs="Times New Roman"/>
+          <w:sz w:val="24"/>
+          <w:szCs w:val="24"/>
+        </w:rPr>
+        <w:t xml:space="preserve">Graphical features drawn on forms to allow user interaction (text boxes, labels, scroll bars, buttons, etc.)  (Forms and Controls are </w:t>
+      </w:r>
+      <w:r>
+        <w:rPr>
+          <w:rFonts w:ascii="Times New Roman" w:hAnsi="Times New Roman" w:cs="Times New Roman"/>
+          <w:b/>
+          <w:sz w:val="24"/>
+          <w:szCs w:val="24"/>
+        </w:rPr>
+        <w:t>objects</w:t>
+      </w:r>
+      <w:r>
+        <w:rPr>
+          <w:rFonts w:ascii="Times New Roman" w:hAnsi="Times New Roman" w:cs="Times New Roman"/>
+          <w:sz w:val="24"/>
+          <w:szCs w:val="24"/>
+        </w:rPr>
+        <w:t>.)</w:t>
       </w:r>
     </w:p>
     <w:p>
@@ -134,9 +1013,47 @@
           <w:ilvl w:val="0"/>
           <w:numId w:val="1"/>
         </w:numPr>
-      </w:pPr>
-      <w:r>
-        <w:t>Visual C# as front end to the database</w:t>
+        <w:rPr>
+          <w:rFonts w:ascii="Times New Roman" w:hAnsi="Times New Roman" w:cs="Times New Roman"/>
+          <w:sz w:val="24"/>
+          <w:szCs w:val="24"/>
+        </w:rPr>
+      </w:pPr>
+      <w:r>
+        <w:rPr>
+          <w:rFonts w:ascii="Times New Roman" w:hAnsi="Times New Roman" w:cs="Times New Roman"/>
+          <w:sz w:val="24"/>
+          <w:szCs w:val="24"/>
+        </w:rPr>
+        <w:t>Properties</w:t>
+      </w:r>
+    </w:p>
+    <w:p>
+      <w:pPr>
+        <w:numPr>
+          <w:ilvl w:val="1"/>
+          <w:numId w:val="1"/>
+        </w:numPr>
+        <w:overflowPunct w:val="0"/>
+        <w:autoSpaceDE w:val="0"/>
+        <w:autoSpaceDN w:val="0"/>
+        <w:adjustRightInd w:val="0"/>
+        <w:spacing w:after="0" w:line="240" w:lineRule="auto"/>
+        <w:ind w:right="-36"/>
+        <w:textAlignment w:val="baseline"/>
+        <w:rPr>
+          <w:rFonts w:ascii="Times New Roman" w:hAnsi="Times New Roman" w:cs="Times New Roman"/>
+          <w:sz w:val="24"/>
+          <w:szCs w:val="24"/>
+        </w:rPr>
+      </w:pPr>
+      <w:r>
+        <w:rPr>
+          <w:rFonts w:ascii="Times New Roman" w:hAnsi="Times New Roman" w:cs="Times New Roman"/>
+          <w:sz w:val="24"/>
+          <w:szCs w:val="24"/>
+        </w:rPr>
+        <w:t>Every characteristic of a form or control is specified by a property.  Example properties include names, captions, size, color, position, and contents.  Visual C# applies default properties.  You can change properties when designing the application or even when an application is executing.</w:t>
       </w:r>
     </w:p>
     <w:p>
@@ -146,10 +1063,12 @@
           <w:ilvl w:val="0"/>
           <w:numId w:val="1"/>
         </w:numPr>
-      </w:pPr>
-      <w:r>
-        <w:t>Objects between C# and the database</w:t>
-      </w:r>
+        <w:rPr>
+          <w:rFonts w:ascii="Times New Roman" w:hAnsi="Times New Roman" w:cs="Times New Roman"/>
+          <w:sz w:val="24"/>
+          <w:szCs w:val="24"/>
+        </w:rPr>
+      </w:pPr>
     </w:p>
     <w:p>
       <w:pPr>
@@ -158,9 +1077,41 @@
           <w:ilvl w:val="0"/>
           <w:numId w:val="1"/>
         </w:numPr>
-      </w:pPr>
-      <w:r>
-        <w:t>Why are there objects between them?</w:t>
+        <w:rPr>
+          <w:rFonts w:ascii="Times New Roman" w:hAnsi="Times New Roman" w:cs="Times New Roman"/>
+          <w:sz w:val="24"/>
+          <w:szCs w:val="24"/>
+        </w:rPr>
+      </w:pPr>
+      <w:r>
+        <w:rPr>
+          <w:rFonts w:ascii="Times New Roman" w:hAnsi="Times New Roman" w:cs="Times New Roman"/>
+          <w:sz w:val="24"/>
+          <w:szCs w:val="24"/>
+        </w:rPr>
+        <w:t>Methods</w:t>
+      </w:r>
+    </w:p>
+    <w:p>
+      <w:pPr>
+        <w:pStyle w:val="ListParagraph"/>
+        <w:numPr>
+          <w:ilvl w:val="1"/>
+          <w:numId w:val="1"/>
+        </w:numPr>
+        <w:rPr>
+          <w:rFonts w:ascii="Times New Roman" w:hAnsi="Times New Roman" w:cs="Times New Roman"/>
+          <w:sz w:val="24"/>
+          <w:szCs w:val="24"/>
+        </w:rPr>
+      </w:pPr>
+      <w:r>
+        <w:rPr>
+          <w:rFonts w:ascii="Times New Roman" w:hAnsi="Times New Roman" w:cs="Times New Roman"/>
+          <w:sz w:val="24"/>
+          <w:szCs w:val="24"/>
+        </w:rPr>
+        <w:t>Built-in methods that can be invoked to impart some action to a particular control or object</w:t>
       </w:r>
     </w:p>
     <w:p>
@@ -170,9 +1121,51 @@
           <w:ilvl w:val="0"/>
           <w:numId w:val="1"/>
         </w:numPr>
-      </w:pPr>
-      <w:r>
-        <w:t>What do they do?</w:t>
+        <w:rPr>
+          <w:rFonts w:ascii="Times New Roman" w:hAnsi="Times New Roman" w:cs="Times New Roman"/>
+          <w:sz w:val="24"/>
+          <w:szCs w:val="24"/>
+        </w:rPr>
+      </w:pPr>
+      <w:r>
+        <w:rPr>
+          <w:rFonts w:ascii="Times New Roman" w:hAnsi="Times New Roman" w:cs="Times New Roman"/>
+          <w:sz w:val="24"/>
+          <w:szCs w:val="24"/>
+        </w:rPr>
+        <w:t>Event Methods</w:t>
+      </w:r>
+    </w:p>
+    <w:p>
+      <w:pPr>
+        <w:pStyle w:val="ListParagraph"/>
+        <w:numPr>
+          <w:ilvl w:val="1"/>
+          <w:numId w:val="1"/>
+        </w:numPr>
+        <w:rPr>
+          <w:rFonts w:ascii="Times New Roman" w:hAnsi="Times New Roman" w:cs="Times New Roman"/>
+          <w:sz w:val="24"/>
+          <w:szCs w:val="24"/>
+        </w:rPr>
+      </w:pPr>
+      <w:r>
+        <w:rPr>
+          <w:rFonts w:ascii="Times New Roman" w:hAnsi="Times New Roman" w:cs="Times New Roman"/>
+          <w:b/>
+          <w:bCs/>
+          <w:sz w:val="24"/>
+          <w:szCs w:val="24"/>
+        </w:rPr>
+        <w:t>Code</w:t>
+      </w:r>
+      <w:r>
+        <w:rPr>
+          <w:rFonts w:ascii="Times New Roman" w:hAnsi="Times New Roman" w:cs="Times New Roman"/>
+          <w:sz w:val="24"/>
+          <w:szCs w:val="24"/>
+        </w:rPr>
+        <w:t xml:space="preserve"> related to some object or control.  This is the code that is executed when a certain event occurs.  In our applications, this code will be written in the C# language (covered in detail in Chapter 2 of these notes).</w:t>
       </w:r>
     </w:p>
     <w:p>
@@ -182,9 +1175,51 @@
           <w:ilvl w:val="0"/>
           <w:numId w:val="1"/>
         </w:numPr>
-      </w:pPr>
-      <w:r>
-        <w:t>2 Benefits of using C# as a DBMS</w:t>
+        <w:rPr>
+          <w:rFonts w:ascii="Times New Roman" w:hAnsi="Times New Roman" w:cs="Times New Roman"/>
+          <w:sz w:val="24"/>
+          <w:szCs w:val="24"/>
+        </w:rPr>
+      </w:pPr>
+      <w:r>
+        <w:rPr>
+          <w:rFonts w:ascii="Times New Roman" w:hAnsi="Times New Roman" w:cs="Times New Roman"/>
+          <w:sz w:val="24"/>
+          <w:szCs w:val="24"/>
+        </w:rPr>
+        <w:t>General Methods</w:t>
+      </w:r>
+    </w:p>
+    <w:p>
+      <w:pPr>
+        <w:pStyle w:val="ListParagraph"/>
+        <w:numPr>
+          <w:ilvl w:val="1"/>
+          <w:numId w:val="1"/>
+        </w:numPr>
+        <w:rPr>
+          <w:rFonts w:ascii="Times New Roman" w:hAnsi="Times New Roman" w:cs="Times New Roman"/>
+          <w:sz w:val="24"/>
+          <w:szCs w:val="24"/>
+        </w:rPr>
+      </w:pPr>
+      <w:r>
+        <w:rPr>
+          <w:rFonts w:ascii="Times New Roman" w:hAnsi="Times New Roman" w:cs="Times New Roman"/>
+          <w:b/>
+          <w:bCs/>
+          <w:sz w:val="24"/>
+          <w:szCs w:val="24"/>
+        </w:rPr>
+        <w:t>Code</w:t>
+      </w:r>
+      <w:r>
+        <w:rPr>
+          <w:rFonts w:ascii="Times New Roman" w:hAnsi="Times New Roman" w:cs="Times New Roman"/>
+          <w:sz w:val="24"/>
+          <w:szCs w:val="24"/>
+        </w:rPr>
+        <w:t xml:space="preserve"> not related to objects.  This code must be invoked or called in the application.</w:t>
       </w:r>
     </w:p>
     <w:p>
@@ -194,12 +1229,155 @@
           <w:ilvl w:val="0"/>
           <w:numId w:val="1"/>
         </w:numPr>
-      </w:pPr>
-      <w:r>
-        <w:t>Forms</w:t>
-      </w:r>
-      <w:r>
-        <w:t xml:space="preserve"> (in C#)</w:t>
+        <w:rPr>
+          <w:rFonts w:ascii="Times New Roman" w:hAnsi="Times New Roman" w:cs="Times New Roman"/>
+          <w:sz w:val="24"/>
+          <w:szCs w:val="24"/>
+        </w:rPr>
+      </w:pPr>
+      <w:r>
+        <w:rPr>
+          <w:rFonts w:ascii="Times New Roman" w:hAnsi="Times New Roman" w:cs="Times New Roman"/>
+          <w:sz w:val="24"/>
+          <w:szCs w:val="24"/>
+        </w:rPr>
+        <w:t>3 steps to build a Visual C# application</w:t>
+      </w:r>
+    </w:p>
+    <w:p>
+      <w:pPr>
+        <w:numPr>
+          <w:ilvl w:val="1"/>
+          <w:numId w:val="1"/>
+        </w:numPr>
+        <w:spacing w:after="0" w:line="240" w:lineRule="auto"/>
+        <w:rPr>
+          <w:rFonts w:ascii="Times New Roman" w:hAnsi="Times New Roman" w:cs="Times New Roman"/>
+          <w:sz w:val="24"/>
+          <w:szCs w:val="24"/>
+        </w:rPr>
+      </w:pPr>
+      <w:r>
+        <w:rPr>
+          <w:rFonts w:ascii="Times New Roman" w:hAnsi="Times New Roman" w:cs="Times New Roman"/>
+          <w:b/>
+          <w:sz w:val="24"/>
+          <w:szCs w:val="24"/>
+        </w:rPr>
+        <w:t>Draw</w:t>
+      </w:r>
+      <w:r>
+        <w:rPr>
+          <w:rFonts w:ascii="Times New Roman" w:hAnsi="Times New Roman" w:cs="Times New Roman"/>
+          <w:sz w:val="24"/>
+          <w:szCs w:val="24"/>
+        </w:rPr>
+        <w:t xml:space="preserve"> the user </w:t>
+      </w:r>
+      <w:r>
+        <w:rPr>
+          <w:rFonts w:ascii="Times New Roman" w:hAnsi="Times New Roman" w:cs="Times New Roman"/>
+          <w:b/>
+          <w:sz w:val="24"/>
+          <w:szCs w:val="24"/>
+        </w:rPr>
+        <w:t>interface</w:t>
+      </w:r>
+    </w:p>
+    <w:p>
+      <w:pPr>
+        <w:numPr>
+          <w:ilvl w:val="1"/>
+          <w:numId w:val="1"/>
+        </w:numPr>
+        <w:spacing w:after="0" w:line="240" w:lineRule="auto"/>
+        <w:rPr>
+          <w:rFonts w:ascii="Times New Roman" w:hAnsi="Times New Roman" w:cs="Times New Roman"/>
+          <w:sz w:val="24"/>
+          <w:szCs w:val="24"/>
+        </w:rPr>
+      </w:pPr>
+      <w:r>
+        <w:rPr>
+          <w:rFonts w:ascii="Times New Roman" w:hAnsi="Times New Roman" w:cs="Times New Roman"/>
+          <w:b/>
+          <w:sz w:val="24"/>
+          <w:szCs w:val="24"/>
+        </w:rPr>
+        <w:t>Assign</w:t>
+      </w:r>
+      <w:r>
+        <w:rPr>
+          <w:rFonts w:ascii="Times New Roman" w:hAnsi="Times New Roman" w:cs="Times New Roman"/>
+          <w:sz w:val="24"/>
+          <w:szCs w:val="24"/>
+        </w:rPr>
+        <w:t xml:space="preserve"> </w:t>
+      </w:r>
+      <w:r>
+        <w:rPr>
+          <w:rFonts w:ascii="Times New Roman" w:hAnsi="Times New Roman" w:cs="Times New Roman"/>
+          <w:b/>
+          <w:sz w:val="24"/>
+          <w:szCs w:val="24"/>
+        </w:rPr>
+        <w:t>properties</w:t>
+      </w:r>
+      <w:r>
+        <w:rPr>
+          <w:rFonts w:ascii="Times New Roman" w:hAnsi="Times New Roman" w:cs="Times New Roman"/>
+          <w:sz w:val="24"/>
+          <w:szCs w:val="24"/>
+        </w:rPr>
+        <w:t xml:space="preserve"> to controls</w:t>
+      </w:r>
+    </w:p>
+    <w:p>
+      <w:pPr>
+        <w:numPr>
+          <w:ilvl w:val="1"/>
+          <w:numId w:val="1"/>
+        </w:numPr>
+        <w:spacing w:after="0" w:line="240" w:lineRule="auto"/>
+        <w:rPr>
+          <w:rFonts w:ascii="Times New Roman" w:hAnsi="Times New Roman" w:cs="Times New Roman"/>
+          <w:sz w:val="24"/>
+          <w:szCs w:val="24"/>
+        </w:rPr>
+      </w:pPr>
+      <w:r>
+        <w:rPr>
+          <w:rFonts w:ascii="Times New Roman" w:hAnsi="Times New Roman" w:cs="Times New Roman"/>
+          <w:b/>
+          <w:sz w:val="24"/>
+          <w:szCs w:val="24"/>
+        </w:rPr>
+        <w:t>Write</w:t>
+      </w:r>
+      <w:r>
+        <w:rPr>
+          <w:rFonts w:ascii="Times New Roman" w:hAnsi="Times New Roman" w:cs="Times New Roman"/>
+          <w:sz w:val="24"/>
+          <w:szCs w:val="24"/>
+        </w:rPr>
+        <w:t xml:space="preserve"> </w:t>
+      </w:r>
+      <w:r>
+        <w:rPr>
+          <w:rFonts w:ascii="Times New Roman" w:hAnsi="Times New Roman" w:cs="Times New Roman"/>
+          <w:b/>
+          <w:sz w:val="24"/>
+          <w:szCs w:val="24"/>
+        </w:rPr>
+        <w:t>code</w:t>
+      </w:r>
+      <w:r>
+        <w:rPr>
+          <w:rFonts w:ascii="Times New Roman" w:hAnsi="Times New Roman" w:cs="Times New Roman"/>
+          <w:sz w:val="24"/>
+          <w:szCs w:val="24"/>
+        </w:rPr>
+        <w:t xml:space="preserve"> for event methods.  Develop any needed general methods.</w:t>
       </w:r>
     </w:p>
     <w:p>
@@ -209,9 +1387,50 @@
           <w:ilvl w:val="0"/>
           <w:numId w:val="1"/>
         </w:numPr>
-      </w:pPr>
-      <w:r>
-        <w:t>Controls</w:t>
+        <w:rPr>
+          <w:rFonts w:ascii="Times New Roman" w:hAnsi="Times New Roman" w:cs="Times New Roman"/>
+          <w:sz w:val="24"/>
+          <w:szCs w:val="24"/>
+        </w:rPr>
+      </w:pPr>
+      <w:r>
+        <w:rPr>
+          <w:rFonts w:ascii="Times New Roman" w:hAnsi="Times New Roman" w:cs="Times New Roman"/>
+          <w:sz w:val="24"/>
+          <w:szCs w:val="24"/>
+        </w:rPr>
+        <w:t>Toolbox</w:t>
+      </w:r>
+    </w:p>
+    <w:p>
+      <w:pPr>
+        <w:pStyle w:val="Header"/>
+        <w:numPr>
+          <w:ilvl w:val="1"/>
+          <w:numId w:val="1"/>
+        </w:numPr>
+        <w:rPr>
+          <w:rFonts w:ascii="Times New Roman" w:hAnsi="Times New Roman"/>
+        </w:rPr>
+      </w:pPr>
+      <w:r>
+        <w:rPr>
+          <w:rFonts w:ascii="Times New Roman" w:hAnsi="Times New Roman"/>
+        </w:rPr>
+        <w:t>The</w:t>
+      </w:r>
+      <w:r>
+        <w:rPr>
+          <w:rFonts w:ascii="Times New Roman" w:hAnsi="Times New Roman"/>
+          <w:b/>
+        </w:rPr>
+        <w:t xml:space="preserve"> Toolbox</w:t>
+      </w:r>
+      <w:r>
+        <w:rPr>
+          <w:rFonts w:ascii="Times New Roman" w:hAnsi="Times New Roman"/>
+        </w:rPr>
+        <w:t xml:space="preserve"> is the selection menu for controls (objects) used in your application.</w:t>
       </w:r>
     </w:p>
     <w:p>
@@ -221,10 +1440,126 @@
           <w:ilvl w:val="0"/>
           <w:numId w:val="1"/>
         </w:numPr>
-      </w:pPr>
-      <w:r>
+        <w:rPr>
+          <w:rFonts w:ascii="Times New Roman" w:hAnsi="Times New Roman" w:cs="Times New Roman"/>
+          <w:sz w:val="24"/>
+          <w:szCs w:val="24"/>
+        </w:rPr>
+      </w:pPr>
+      <w:r>
+        <w:rPr>
+          <w:rFonts w:ascii="Times New Roman" w:hAnsi="Times New Roman" w:cs="Times New Roman"/>
+          <w:sz w:val="24"/>
+          <w:szCs w:val="24"/>
+        </w:rPr>
+        <w:t>Properties Window</w:t>
+      </w:r>
+    </w:p>
+    <w:p>
+      <w:pPr>
+        <w:pStyle w:val="ListParagraph"/>
+        <w:numPr>
+          <w:ilvl w:val="1"/>
+          <w:numId w:val="1"/>
+        </w:numPr>
+        <w:rPr>
+          <w:rFonts w:ascii="Times New Roman" w:hAnsi="Times New Roman" w:cs="Times New Roman"/>
+          <w:sz w:val="24"/>
+          <w:szCs w:val="24"/>
+        </w:rPr>
+      </w:pPr>
+      <w:r>
+        <w:rPr>
+          <w:rFonts w:ascii="Times New Roman" w:hAnsi="Times New Roman" w:cs="Times New Roman"/>
+          <w:sz w:val="24"/>
+          <w:szCs w:val="24"/>
+        </w:rPr>
+        <w:t>Properties button</w:t>
+      </w:r>
+    </w:p>
+    <w:p>
+      <w:pPr>
+        <w:pStyle w:val="ListParagraph"/>
+        <w:numPr>
+          <w:ilvl w:val="2"/>
+          <w:numId w:val="1"/>
+        </w:numPr>
+        <w:rPr>
+          <w:rFonts w:ascii="Times New Roman" w:hAnsi="Times New Roman" w:cs="Times New Roman"/>
+          <w:sz w:val="24"/>
+          <w:szCs w:val="24"/>
+        </w:rPr>
+      </w:pPr>
+      <w:r>
+        <w:rPr>
+          <w:rFonts w:ascii="Times New Roman" w:hAnsi="Times New Roman" w:cs="Times New Roman"/>
+          <w:sz w:val="24"/>
+          <w:szCs w:val="24"/>
+        </w:rPr>
+        <w:t xml:space="preserve">Its primary purpose is to establish design mode (initial) property values for objects (controls).  </w:t>
+      </w:r>
+    </w:p>
+    <w:p>
+      <w:pPr>
+        <w:pStyle w:val="ListParagraph"/>
+        <w:numPr>
+          <w:ilvl w:val="1"/>
+          <w:numId w:val="1"/>
+        </w:numPr>
+        <w:rPr>
+          <w:rFonts w:ascii="Times New Roman" w:hAnsi="Times New Roman" w:cs="Times New Roman"/>
+          <w:sz w:val="24"/>
+          <w:szCs w:val="24"/>
+        </w:rPr>
+      </w:pPr>
+      <w:r>
+        <w:rPr>
+          <w:rFonts w:ascii="Times New Roman" w:hAnsi="Times New Roman" w:cs="Times New Roman"/>
+          <w:sz w:val="24"/>
+          <w:szCs w:val="24"/>
+        </w:rPr>
+        <w:t>Events button</w:t>
+      </w:r>
+    </w:p>
+    <w:p>
+      <w:pPr>
+        <w:pStyle w:val="ListParagraph"/>
+        <w:numPr>
+          <w:ilvl w:val="2"/>
+          <w:numId w:val="1"/>
+        </w:numPr>
+        <w:rPr>
+          <w:rFonts w:ascii="Times New Roman" w:hAnsi="Times New Roman" w:cs="Times New Roman"/>
+          <w:sz w:val="24"/>
+          <w:szCs w:val="24"/>
+        </w:rPr>
+      </w:pPr>
+      <w:r>
+        <w:rPr>
+          <w:rFonts w:ascii="Times New Roman" w:hAnsi="Times New Roman" w:cs="Times New Roman"/>
+          <w:sz w:val="24"/>
+          <w:szCs w:val="24"/>
+        </w:rPr>
+        <w:t xml:space="preserve">It can also be used to establish event methods for controls.  Here, we just look at how to work with properties.  To do this, click the </w:t>
+      </w:r>
+      <w:r>
+        <w:rPr>
+          <w:rFonts w:ascii="Times New Roman" w:hAnsi="Times New Roman" w:cs="Times New Roman"/>
+          <w:b/>
+          <w:bCs/>
+          <w:sz w:val="24"/>
+          <w:szCs w:val="24"/>
+        </w:rPr>
         <w:t>Properties</w:t>
       </w:r>
+      <w:r>
+        <w:rPr>
+          <w:rFonts w:ascii="Times New Roman" w:hAnsi="Times New Roman" w:cs="Times New Roman"/>
+          <w:sz w:val="24"/>
+          <w:szCs w:val="24"/>
+        </w:rPr>
+        <w:t xml:space="preserve"> button in the task bar:</w:t>
+      </w:r>
     </w:p>
     <w:p>
       <w:pPr>
@@ -233,9 +1568,50 @@
           <w:ilvl w:val="0"/>
           <w:numId w:val="1"/>
         </w:numPr>
-      </w:pPr>
-      <w:r>
-        <w:t>Methods</w:t>
+        <w:rPr>
+          <w:rFonts w:ascii="Times New Roman" w:hAnsi="Times New Roman" w:cs="Times New Roman"/>
+          <w:sz w:val="24"/>
+          <w:szCs w:val="24"/>
+        </w:rPr>
+      </w:pPr>
+      <w:r>
+        <w:rPr>
+          <w:rFonts w:ascii="Times New Roman" w:hAnsi="Times New Roman" w:cs="Times New Roman"/>
+          <w:sz w:val="24"/>
+          <w:szCs w:val="24"/>
+        </w:rPr>
+        <w:t>Solution Explorer Window</w:t>
+      </w:r>
+    </w:p>
+    <w:p>
+      <w:pPr>
+        <w:pStyle w:val="Header"/>
+        <w:numPr>
+          <w:ilvl w:val="1"/>
+          <w:numId w:val="1"/>
+        </w:numPr>
+        <w:rPr>
+          <w:rFonts w:ascii="Times New Roman" w:hAnsi="Times New Roman"/>
+        </w:rPr>
+      </w:pPr>
+      <w:r>
+        <w:rPr>
+          <w:rFonts w:ascii="Times New Roman" w:hAnsi="Times New Roman"/>
+        </w:rPr>
+        <w:t xml:space="preserve">The </w:t>
+      </w:r>
+      <w:r>
+        <w:rPr>
+          <w:rFonts w:ascii="Times New Roman" w:hAnsi="Times New Roman"/>
+          <w:b/>
+        </w:rPr>
+        <w:t>Solution Explorer Window</w:t>
+      </w:r>
+      <w:r>
+        <w:rPr>
+          <w:rFonts w:ascii="Times New Roman" w:hAnsi="Times New Roman"/>
+        </w:rPr>
+        <w:t xml:space="preserve"> displays a list of all forms and other files making up your application</w:t>
       </w:r>
     </w:p>
     <w:p>
@@ -245,9 +1621,46 @@
           <w:ilvl w:val="0"/>
           <w:numId w:val="1"/>
         </w:numPr>
-      </w:pPr>
-      <w:r>
-        <w:t>Event Methods</w:t>
+        <w:rPr>
+          <w:rFonts w:ascii="Times New Roman" w:hAnsi="Times New Roman" w:cs="Times New Roman"/>
+          <w:sz w:val="24"/>
+          <w:szCs w:val="24"/>
+        </w:rPr>
+      </w:pPr>
+      <w:r>
+        <w:rPr>
+          <w:rFonts w:ascii="Times New Roman" w:hAnsi="Times New Roman" w:cs="Times New Roman"/>
+          <w:sz w:val="24"/>
+          <w:szCs w:val="24"/>
+        </w:rPr>
+        <w:t>Correct naming of controls</w:t>
+      </w:r>
+    </w:p>
+    <w:p>
+      <w:pPr>
+        <w:pStyle w:val="ListParagraph"/>
+        <w:numPr>
+          <w:ilvl w:val="1"/>
+          <w:numId w:val="1"/>
+        </w:numPr>
+        <w:overflowPunct w:val="0"/>
+        <w:autoSpaceDE w:val="0"/>
+        <w:autoSpaceDN w:val="0"/>
+        <w:adjustRightInd w:val="0"/>
+        <w:textAlignment w:val="baseline"/>
+        <w:rPr>
+          <w:rFonts w:ascii="Times New Roman" w:hAnsi="Times New Roman" w:cs="Times New Roman"/>
+          <w:sz w:val="24"/>
+          <w:szCs w:val="24"/>
+        </w:rPr>
+      </w:pPr>
+      <w:r>
+        <w:rPr>
+          <w:rFonts w:ascii="Times New Roman" w:hAnsi="Times New Roman" w:cs="Times New Roman"/>
+          <w:sz w:val="24"/>
+          <w:szCs w:val="24"/>
+        </w:rPr>
+        <w:t>This convention is to use a three letter (lower case) prefix (identifying the type of control) followed by a name you assign.  A few of the prefixes are (we’ll see more as we progress in the notes):</w:t>
       </w:r>
     </w:p>
     <w:p>
@@ -257,9 +1670,46 @@
           <w:ilvl w:val="0"/>
           <w:numId w:val="1"/>
         </w:numPr>
-      </w:pPr>
-      <w:r>
-        <w:t>General Methods</w:t>
+        <w:rPr>
+          <w:rFonts w:ascii="Times New Roman" w:hAnsi="Times New Roman" w:cs="Times New Roman"/>
+          <w:sz w:val="24"/>
+          <w:szCs w:val="24"/>
+        </w:rPr>
+      </w:pPr>
+      <w:r>
+        <w:rPr>
+          <w:rFonts w:ascii="Times New Roman" w:hAnsi="Times New Roman" w:cs="Times New Roman"/>
+          <w:sz w:val="24"/>
+          <w:szCs w:val="24"/>
+        </w:rPr>
+        <w:t>Rules for naming any control</w:t>
+      </w:r>
+    </w:p>
+    <w:p>
+      <w:pPr>
+        <w:pStyle w:val="ListParagraph"/>
+        <w:numPr>
+          <w:ilvl w:val="1"/>
+          <w:numId w:val="1"/>
+        </w:numPr>
+        <w:overflowPunct w:val="0"/>
+        <w:autoSpaceDE w:val="0"/>
+        <w:autoSpaceDN w:val="0"/>
+        <w:adjustRightInd w:val="0"/>
+        <w:textAlignment w:val="baseline"/>
+        <w:rPr>
+          <w:rFonts w:ascii="Times New Roman" w:hAnsi="Times New Roman" w:cs="Times New Roman"/>
+          <w:sz w:val="24"/>
+          <w:szCs w:val="24"/>
+        </w:rPr>
+      </w:pPr>
+      <w:r>
+        <w:rPr>
+          <w:rFonts w:ascii="Times New Roman" w:hAnsi="Times New Roman" w:cs="Times New Roman"/>
+          <w:sz w:val="24"/>
+          <w:szCs w:val="24"/>
+        </w:rPr>
+        <w:t>Control (object) names can be up to 40 characters long, must start with a letter, must contain only letters, numbers, and the underscore (_) character.  Names are used in setting properties at run-time and also in establishing method names for control events.  Use meaningful names that help you (or another programmer) understand the type and purpose of the respective controls.</w:t>
       </w:r>
     </w:p>
     <w:p>
@@ -269,9 +1719,69 @@
           <w:ilvl w:val="0"/>
           <w:numId w:val="1"/>
         </w:numPr>
-      </w:pPr>
-      <w:r>
-        <w:t>3 steps to build a Visual C# application</w:t>
+        <w:rPr>
+          <w:rFonts w:ascii="Times New Roman" w:hAnsi="Times New Roman" w:cs="Times New Roman"/>
+          <w:sz w:val="24"/>
+          <w:szCs w:val="24"/>
+        </w:rPr>
+      </w:pPr>
+      <w:r>
+        <w:rPr>
+          <w:rFonts w:ascii="Times New Roman" w:hAnsi="Times New Roman" w:cs="Times New Roman"/>
+          <w:sz w:val="24"/>
+          <w:szCs w:val="24"/>
+        </w:rPr>
+        <w:t>Example of setting a property at run time</w:t>
+      </w:r>
+    </w:p>
+    <w:p>
+      <w:pPr>
+        <w:pStyle w:val="ListParagraph"/>
+        <w:numPr>
+          <w:ilvl w:val="1"/>
+          <w:numId w:val="1"/>
+        </w:numPr>
+        <w:rPr>
+          <w:rFonts w:ascii="Times New Roman" w:hAnsi="Times New Roman" w:cs="Times New Roman"/>
+          <w:sz w:val="24"/>
+          <w:szCs w:val="24"/>
+        </w:rPr>
+      </w:pPr>
+      <w:proofErr w:type="spellStart"/>
+      <w:r>
+        <w:rPr>
+          <w:rFonts w:ascii="Times New Roman" w:hAnsi="Times New Roman" w:cs="Times New Roman"/>
+          <w:sz w:val="24"/>
+          <w:szCs w:val="24"/>
+        </w:rPr>
+        <w:t>objectName.PropertyName</w:t>
+      </w:r>
+      <w:proofErr w:type="spellEnd"/>
+      <w:r>
+        <w:rPr>
+          <w:rFonts w:ascii="Times New Roman" w:hAnsi="Times New Roman" w:cs="Times New Roman"/>
+          <w:sz w:val="24"/>
+          <w:szCs w:val="24"/>
+        </w:rPr>
+        <w:t xml:space="preserve"> = </w:t>
+      </w:r>
+      <w:proofErr w:type="spellStart"/>
+      <w:r>
+        <w:rPr>
+          <w:rFonts w:ascii="Times New Roman" w:hAnsi="Times New Roman" w:cs="Times New Roman"/>
+          <w:sz w:val="24"/>
+          <w:szCs w:val="24"/>
+        </w:rPr>
+        <w:t>NewValue</w:t>
+      </w:r>
+      <w:proofErr w:type="spellEnd"/>
+      <w:r>
+        <w:rPr>
+          <w:rFonts w:ascii="Times New Roman" w:hAnsi="Times New Roman" w:cs="Times New Roman"/>
+          <w:sz w:val="24"/>
+          <w:szCs w:val="24"/>
+        </w:rPr>
+        <w:t>;</w:t>
       </w:r>
     </w:p>
     <w:p>
@@ -281,9 +1791,139 @@
           <w:ilvl w:val="0"/>
           <w:numId w:val="1"/>
         </w:numPr>
-      </w:pPr>
-      <w:r>
-        <w:t>Toolbox</w:t>
+        <w:rPr>
+          <w:rFonts w:ascii="Times New Roman" w:hAnsi="Times New Roman" w:cs="Times New Roman"/>
+          <w:sz w:val="24"/>
+          <w:szCs w:val="24"/>
+        </w:rPr>
+      </w:pPr>
+      <w:r>
+        <w:rPr>
+          <w:rFonts w:ascii="Times New Roman" w:hAnsi="Times New Roman" w:cs="Times New Roman"/>
+          <w:sz w:val="24"/>
+          <w:szCs w:val="24"/>
+        </w:rPr>
+        <w:t xml:space="preserve">Format for a control’s method </w:t>
+      </w:r>
+    </w:p>
+    <w:p>
+      <w:pPr>
+        <w:pStyle w:val="ListParagraph"/>
+        <w:numPr>
+          <w:ilvl w:val="1"/>
+          <w:numId w:val="1"/>
+        </w:numPr>
+        <w:rPr>
+          <w:rFonts w:ascii="Times New Roman" w:hAnsi="Times New Roman" w:cs="Times New Roman"/>
+          <w:sz w:val="24"/>
+          <w:szCs w:val="24"/>
+        </w:rPr>
+      </w:pPr>
+      <w:r>
+        <w:rPr>
+          <w:rFonts w:ascii="Times New Roman" w:hAnsi="Times New Roman" w:cs="Times New Roman"/>
+          <w:sz w:val="24"/>
+          <w:szCs w:val="24"/>
+        </w:rPr>
+        <w:t xml:space="preserve">Such a format is referred to as dot notation.  For example, to change the </w:t>
+      </w:r>
+      <w:proofErr w:type="spellStart"/>
+      <w:r>
+        <w:rPr>
+          <w:rFonts w:ascii="Times New Roman" w:hAnsi="Times New Roman" w:cs="Times New Roman"/>
+          <w:b/>
+          <w:sz w:val="24"/>
+          <w:szCs w:val="24"/>
+        </w:rPr>
+        <w:t>BackColor</w:t>
+      </w:r>
+      <w:proofErr w:type="spellEnd"/>
+      <w:r>
+        <w:rPr>
+          <w:rFonts w:ascii="Times New Roman" w:hAnsi="Times New Roman" w:cs="Times New Roman"/>
+          <w:sz w:val="24"/>
+          <w:szCs w:val="24"/>
+        </w:rPr>
+        <w:t xml:space="preserve"> property of a button named </w:t>
+      </w:r>
+      <w:proofErr w:type="spellStart"/>
+      <w:r>
+        <w:rPr>
+          <w:rFonts w:ascii="Times New Roman" w:hAnsi="Times New Roman" w:cs="Times New Roman"/>
+          <w:b/>
+          <w:sz w:val="24"/>
+          <w:szCs w:val="24"/>
+        </w:rPr>
+        <w:t>btnStart</w:t>
+      </w:r>
+      <w:proofErr w:type="spellEnd"/>
+      <w:r>
+        <w:rPr>
+          <w:rFonts w:ascii="Times New Roman" w:hAnsi="Times New Roman" w:cs="Times New Roman"/>
+          <w:sz w:val="24"/>
+          <w:szCs w:val="24"/>
+        </w:rPr>
+        <w:t xml:space="preserve">, we'd type:  </w:t>
+      </w:r>
+    </w:p>
+    <w:p>
+      <w:pPr>
+        <w:pStyle w:val="ListParagraph"/>
+        <w:numPr>
+          <w:ilvl w:val="1"/>
+          <w:numId w:val="1"/>
+        </w:numPr>
+        <w:rPr>
+          <w:rFonts w:ascii="Times New Roman" w:hAnsi="Times New Roman" w:cs="Times New Roman"/>
+          <w:b/>
+          <w:bCs/>
+          <w:sz w:val="24"/>
+          <w:szCs w:val="24"/>
+        </w:rPr>
+      </w:pPr>
+      <w:proofErr w:type="spellStart"/>
+      <w:r>
+        <w:rPr>
+          <w:rFonts w:ascii="Times New Roman" w:hAnsi="Times New Roman" w:cs="Times New Roman"/>
+          <w:b/>
+          <w:bCs/>
+          <w:sz w:val="24"/>
+          <w:szCs w:val="24"/>
+        </w:rPr>
+        <w:t>btnStart.BackColor</w:t>
+      </w:r>
+      <w:proofErr w:type="spellEnd"/>
+      <w:r>
+        <w:rPr>
+          <w:rFonts w:ascii="Times New Roman" w:hAnsi="Times New Roman" w:cs="Times New Roman"/>
+          <w:b/>
+          <w:bCs/>
+          <w:sz w:val="24"/>
+          <w:szCs w:val="24"/>
+        </w:rPr>
+        <w:t xml:space="preserve"> = </w:t>
+      </w:r>
+      <w:proofErr w:type="spellStart"/>
+      <w:r>
+        <w:rPr>
+          <w:rFonts w:ascii="Times New Roman" w:hAnsi="Times New Roman" w:cs="Times New Roman"/>
+          <w:b/>
+          <w:bCs/>
+          <w:sz w:val="24"/>
+          <w:szCs w:val="24"/>
+        </w:rPr>
+        <w:t>Color.Blue</w:t>
+      </w:r>
+      <w:proofErr w:type="spellEnd"/>
+      <w:r>
+        <w:rPr>
+          <w:rFonts w:ascii="Times New Roman" w:hAnsi="Times New Roman" w:cs="Times New Roman"/>
+          <w:b/>
+          <w:bCs/>
+          <w:sz w:val="24"/>
+          <w:szCs w:val="24"/>
+        </w:rPr>
+        <w:t>;</w:t>
       </w:r>
     </w:p>
     <w:p>
@@ -293,34 +1933,12 @@
           <w:ilvl w:val="0"/>
           <w:numId w:val="1"/>
         </w:numPr>
-      </w:pPr>
-      <w:r>
-        <w:t>Properties Window</w:t>
-      </w:r>
-    </w:p>
-    <w:p>
-      <w:pPr>
-        <w:pStyle w:val="ListParagraph"/>
-        <w:numPr>
-          <w:ilvl w:val="1"/>
-          <w:numId w:val="1"/>
-        </w:numPr>
-      </w:pPr>
-      <w:r>
-        <w:t>Properties button</w:t>
-      </w:r>
-    </w:p>
-    <w:p>
-      <w:pPr>
-        <w:pStyle w:val="ListParagraph"/>
-        <w:numPr>
-          <w:ilvl w:val="1"/>
-          <w:numId w:val="1"/>
-        </w:numPr>
-      </w:pPr>
-      <w:r>
-        <w:t>Events button</w:t>
-      </w:r>
+        <w:rPr>
+          <w:rFonts w:ascii="Times New Roman" w:hAnsi="Times New Roman" w:cs="Times New Roman"/>
+          <w:sz w:val="24"/>
+          <w:szCs w:val="24"/>
+        </w:rPr>
+      </w:pPr>
     </w:p>
     <w:p>
       <w:pPr>
@@ -329,9 +1947,86 @@
           <w:ilvl w:val="0"/>
           <w:numId w:val="1"/>
         </w:numPr>
-      </w:pPr>
-      <w:r>
-        <w:t>Solution Explorer Window</w:t>
+        <w:rPr>
+          <w:rFonts w:ascii="Times New Roman" w:hAnsi="Times New Roman" w:cs="Times New Roman"/>
+          <w:sz w:val="24"/>
+          <w:szCs w:val="24"/>
+        </w:rPr>
+      </w:pPr>
+      <w:r>
+        <w:rPr>
+          <w:rFonts w:ascii="Times New Roman" w:hAnsi="Times New Roman" w:cs="Times New Roman"/>
+          <w:sz w:val="24"/>
+          <w:szCs w:val="24"/>
+        </w:rPr>
+        <w:t>2 ways to create an event for a control (like a button)</w:t>
+      </w:r>
+    </w:p>
+    <w:p>
+      <w:pPr>
+        <w:pStyle w:val="ListParagraph"/>
+        <w:numPr>
+          <w:ilvl w:val="1"/>
+          <w:numId w:val="1"/>
+        </w:numPr>
+        <w:rPr>
+          <w:rFonts w:ascii="Times New Roman" w:hAnsi="Times New Roman" w:cs="Times New Roman"/>
+          <w:sz w:val="24"/>
+          <w:szCs w:val="24"/>
+        </w:rPr>
+      </w:pPr>
+      <w:r>
+        <w:rPr>
+          <w:rFonts w:ascii="Times New Roman" w:hAnsi="Times New Roman" w:cs="Times New Roman"/>
+          <w:sz w:val="24"/>
+          <w:szCs w:val="24"/>
+        </w:rPr>
+        <w:t>To access a control’s default event method, you simply double-click the control on the form.</w:t>
+      </w:r>
+    </w:p>
+    <w:p>
+      <w:pPr>
+        <w:pStyle w:val="ListParagraph"/>
+        <w:numPr>
+          <w:ilvl w:val="1"/>
+          <w:numId w:val="1"/>
+        </w:numPr>
+        <w:overflowPunct w:val="0"/>
+        <w:autoSpaceDE w:val="0"/>
+        <w:autoSpaceDN w:val="0"/>
+        <w:adjustRightInd w:val="0"/>
+        <w:textAlignment w:val="baseline"/>
+        <w:rPr>
+          <w:rFonts w:ascii="Times New Roman" w:hAnsi="Times New Roman" w:cs="Times New Roman"/>
+          <w:sz w:val="24"/>
+          <w:szCs w:val="24"/>
+        </w:rPr>
+      </w:pPr>
+      <w:r>
+        <w:rPr>
+          <w:rFonts w:ascii="Times New Roman" w:hAnsi="Times New Roman" w:cs="Times New Roman"/>
+          <w:sz w:val="24"/>
+          <w:szCs w:val="24"/>
+        </w:rPr>
+        <w:t xml:space="preserve">To establish an event method using the properties window, click on the </w:t>
+      </w:r>
+      <w:r>
+        <w:rPr>
+          <w:rFonts w:ascii="Times New Roman" w:hAnsi="Times New Roman" w:cs="Times New Roman"/>
+          <w:b/>
+          <w:bCs/>
+          <w:sz w:val="24"/>
+          <w:szCs w:val="24"/>
+        </w:rPr>
+        <w:t>Events</w:t>
+      </w:r>
+      <w:r>
+        <w:rPr>
+          <w:rFonts w:ascii="Times New Roman" w:hAnsi="Times New Roman" w:cs="Times New Roman"/>
+          <w:sz w:val="24"/>
+          <w:szCs w:val="24"/>
+        </w:rPr>
+        <w:t xml:space="preserve"> button (appears as a lightning bolt) in the properties window toolbar:</w:t>
       </w:r>
     </w:p>
     <w:p>
@@ -341,9 +2036,116 @@
           <w:ilvl w:val="0"/>
           <w:numId w:val="1"/>
         </w:numPr>
-      </w:pPr>
-      <w:r>
-        <w:t>Correct naming of controls</w:t>
+        <w:rPr>
+          <w:rFonts w:ascii="Times New Roman" w:hAnsi="Times New Roman" w:cs="Times New Roman"/>
+          <w:sz w:val="24"/>
+          <w:szCs w:val="24"/>
+        </w:rPr>
+      </w:pPr>
+      <w:r>
+        <w:rPr>
+          <w:rFonts w:ascii="Times New Roman" w:hAnsi="Times New Roman" w:cs="Times New Roman"/>
+          <w:sz w:val="24"/>
+          <w:szCs w:val="24"/>
+        </w:rPr>
+        <w:t>Rules for creating a variable name</w:t>
+      </w:r>
+    </w:p>
+    <w:p>
+      <w:pPr>
+        <w:numPr>
+          <w:ilvl w:val="1"/>
+          <w:numId w:val="1"/>
+        </w:numPr>
+        <w:spacing w:after="0" w:line="240" w:lineRule="auto"/>
+        <w:ind w:right="720"/>
+        <w:rPr>
+          <w:rFonts w:ascii="Times New Roman" w:hAnsi="Times New Roman" w:cs="Times New Roman"/>
+          <w:sz w:val="24"/>
+          <w:szCs w:val="24"/>
+        </w:rPr>
+      </w:pPr>
+      <w:r>
+        <w:rPr>
+          <w:rFonts w:ascii="Times New Roman" w:hAnsi="Times New Roman" w:cs="Times New Roman"/>
+          <w:sz w:val="24"/>
+          <w:szCs w:val="24"/>
+        </w:rPr>
+        <w:t>No more than 40 characters</w:t>
+      </w:r>
+    </w:p>
+    <w:p>
+      <w:pPr>
+        <w:numPr>
+          <w:ilvl w:val="1"/>
+          <w:numId w:val="1"/>
+        </w:numPr>
+        <w:spacing w:after="0" w:line="240" w:lineRule="auto"/>
+        <w:ind w:right="720"/>
+        <w:rPr>
+          <w:rFonts w:ascii="Times New Roman" w:hAnsi="Times New Roman" w:cs="Times New Roman"/>
+          <w:sz w:val="24"/>
+          <w:szCs w:val="24"/>
+        </w:rPr>
+      </w:pPr>
+      <w:r>
+        <w:rPr>
+          <w:rFonts w:ascii="Times New Roman" w:hAnsi="Times New Roman" w:cs="Times New Roman"/>
+          <w:sz w:val="24"/>
+          <w:szCs w:val="24"/>
+        </w:rPr>
+        <w:t>They may include letters, numbers, and underscore (_)</w:t>
+      </w:r>
+    </w:p>
+    <w:p>
+      <w:pPr>
+        <w:numPr>
+          <w:ilvl w:val="1"/>
+          <w:numId w:val="1"/>
+        </w:numPr>
+        <w:overflowPunct w:val="0"/>
+        <w:autoSpaceDE w:val="0"/>
+        <w:autoSpaceDN w:val="0"/>
+        <w:adjustRightInd w:val="0"/>
+        <w:spacing w:after="0" w:line="240" w:lineRule="auto"/>
+        <w:ind w:right="720"/>
+        <w:textAlignment w:val="baseline"/>
+        <w:rPr>
+          <w:rFonts w:ascii="Times New Roman" w:hAnsi="Times New Roman" w:cs="Times New Roman"/>
+          <w:sz w:val="24"/>
+          <w:szCs w:val="24"/>
+        </w:rPr>
+      </w:pPr>
+      <w:r>
+        <w:rPr>
+          <w:rFonts w:ascii="Times New Roman" w:hAnsi="Times New Roman" w:cs="Times New Roman"/>
+          <w:sz w:val="24"/>
+          <w:szCs w:val="24"/>
+        </w:rPr>
+        <w:t>The first character must be a letter which, by convention, is usually lower case</w:t>
+      </w:r>
+    </w:p>
+    <w:p>
+      <w:pPr>
+        <w:numPr>
+          <w:ilvl w:val="1"/>
+          <w:numId w:val="1"/>
+        </w:numPr>
+        <w:spacing w:after="0" w:line="240" w:lineRule="auto"/>
+        <w:ind w:right="720"/>
+        <w:rPr>
+          <w:rFonts w:ascii="Times New Roman" w:hAnsi="Times New Roman" w:cs="Times New Roman"/>
+          <w:sz w:val="24"/>
+          <w:szCs w:val="24"/>
+        </w:rPr>
+      </w:pPr>
+      <w:r>
+        <w:rPr>
+          <w:rFonts w:ascii="Times New Roman" w:hAnsi="Times New Roman" w:cs="Times New Roman"/>
+          <w:sz w:val="24"/>
+          <w:szCs w:val="24"/>
+        </w:rPr>
+        <w:t>You cannot use a reserved word (word needed by Visual C#)</w:t>
       </w:r>
     </w:p>
     <w:p>
@@ -353,9 +2155,287 @@
           <w:ilvl w:val="0"/>
           <w:numId w:val="1"/>
         </w:numPr>
-      </w:pPr>
-      <w:r>
-        <w:t xml:space="preserve">Rules for naming any control </w:t>
+        <w:rPr>
+          <w:rFonts w:ascii="Times New Roman" w:hAnsi="Times New Roman" w:cs="Times New Roman"/>
+          <w:sz w:val="24"/>
+          <w:szCs w:val="24"/>
+        </w:rPr>
+      </w:pPr>
+      <w:r>
+        <w:rPr>
+          <w:rFonts w:ascii="Times New Roman" w:hAnsi="Times New Roman" w:cs="Times New Roman"/>
+          <w:sz w:val="24"/>
+          <w:szCs w:val="24"/>
+        </w:rPr>
+        <w:t>Different data types</w:t>
+      </w:r>
+    </w:p>
+    <w:p>
+      <w:pPr>
+        <w:numPr>
+          <w:ilvl w:val="1"/>
+          <w:numId w:val="1"/>
+        </w:numPr>
+        <w:tabs>
+          <w:tab w:val="left" w:pos="2700"/>
+        </w:tabs>
+        <w:spacing w:after="0" w:line="240" w:lineRule="auto"/>
+        <w:rPr>
+          <w:rFonts w:ascii="Times New Roman" w:hAnsi="Times New Roman" w:cs="Times New Roman"/>
+          <w:sz w:val="24"/>
+          <w:szCs w:val="24"/>
+        </w:rPr>
+      </w:pPr>
+      <w:r>
+        <w:rPr>
+          <w:rFonts w:ascii="Times New Roman" w:hAnsi="Times New Roman" w:cs="Times New Roman"/>
+          <w:b/>
+          <w:sz w:val="24"/>
+          <w:szCs w:val="24"/>
+        </w:rPr>
+        <w:t>bool</w:t>
+      </w:r>
+      <w:r>
+        <w:rPr>
+          <w:rFonts w:ascii="Times New Roman" w:hAnsi="Times New Roman" w:cs="Times New Roman"/>
+          <w:sz w:val="24"/>
+          <w:szCs w:val="24"/>
+        </w:rPr>
+        <w:t xml:space="preserve"> (true or false)</w:t>
+      </w:r>
+    </w:p>
+    <w:p>
+      <w:pPr>
+        <w:numPr>
+          <w:ilvl w:val="1"/>
+          <w:numId w:val="1"/>
+        </w:numPr>
+        <w:tabs>
+          <w:tab w:val="left" w:pos="2700"/>
+        </w:tabs>
+        <w:spacing w:after="0" w:line="240" w:lineRule="auto"/>
+        <w:rPr>
+          <w:rFonts w:ascii="Times New Roman" w:hAnsi="Times New Roman" w:cs="Times New Roman"/>
+          <w:sz w:val="24"/>
+          <w:szCs w:val="24"/>
+        </w:rPr>
+      </w:pPr>
+      <w:proofErr w:type="spellStart"/>
+      <w:r>
+        <w:rPr>
+          <w:rFonts w:ascii="Times New Roman" w:hAnsi="Times New Roman" w:cs="Times New Roman"/>
+          <w:b/>
+          <w:sz w:val="24"/>
+          <w:szCs w:val="24"/>
+        </w:rPr>
+        <w:t>int</w:t>
+      </w:r>
+      <w:proofErr w:type="spellEnd"/>
+      <w:r>
+        <w:rPr>
+          <w:rFonts w:ascii="Times New Roman" w:hAnsi="Times New Roman" w:cs="Times New Roman"/>
+          <w:sz w:val="24"/>
+          <w:szCs w:val="24"/>
+        </w:rPr>
+        <w:t xml:space="preserve">, </w:t>
+      </w:r>
+      <w:r>
+        <w:rPr>
+          <w:rFonts w:ascii="Times New Roman" w:hAnsi="Times New Roman" w:cs="Times New Roman"/>
+          <w:b/>
+          <w:sz w:val="24"/>
+          <w:szCs w:val="24"/>
+        </w:rPr>
+        <w:t>long</w:t>
+      </w:r>
+      <w:r>
+        <w:rPr>
+          <w:rFonts w:ascii="Times New Roman" w:hAnsi="Times New Roman" w:cs="Times New Roman"/>
+          <w:sz w:val="24"/>
+          <w:szCs w:val="24"/>
+        </w:rPr>
+        <w:t xml:space="preserve"> (Whole numbers)</w:t>
+      </w:r>
+    </w:p>
+    <w:p>
+      <w:pPr>
+        <w:numPr>
+          <w:ilvl w:val="1"/>
+          <w:numId w:val="1"/>
+        </w:numPr>
+        <w:tabs>
+          <w:tab w:val="left" w:pos="2700"/>
+        </w:tabs>
+        <w:spacing w:after="0" w:line="240" w:lineRule="auto"/>
+        <w:rPr>
+          <w:rFonts w:ascii="Times New Roman" w:hAnsi="Times New Roman" w:cs="Times New Roman"/>
+          <w:sz w:val="24"/>
+          <w:szCs w:val="24"/>
+        </w:rPr>
+      </w:pPr>
+      <w:r>
+        <w:rPr>
+          <w:rFonts w:ascii="Times New Roman" w:hAnsi="Times New Roman" w:cs="Times New Roman"/>
+          <w:b/>
+          <w:sz w:val="24"/>
+          <w:szCs w:val="24"/>
+        </w:rPr>
+        <w:t>short, float</w:t>
+      </w:r>
+      <w:r>
+        <w:rPr>
+          <w:rFonts w:ascii="Times New Roman" w:hAnsi="Times New Roman" w:cs="Times New Roman"/>
+          <w:sz w:val="24"/>
+          <w:szCs w:val="24"/>
+        </w:rPr>
+        <w:t xml:space="preserve">, </w:t>
+      </w:r>
+      <w:r>
+        <w:rPr>
+          <w:rFonts w:ascii="Times New Roman" w:hAnsi="Times New Roman" w:cs="Times New Roman"/>
+          <w:b/>
+          <w:sz w:val="24"/>
+          <w:szCs w:val="24"/>
+        </w:rPr>
+        <w:t>double</w:t>
+      </w:r>
+      <w:r>
+        <w:rPr>
+          <w:rFonts w:ascii="Times New Roman" w:hAnsi="Times New Roman" w:cs="Times New Roman"/>
+          <w:sz w:val="24"/>
+          <w:szCs w:val="24"/>
+        </w:rPr>
+        <w:t xml:space="preserve"> (Floating point numbers)</w:t>
+      </w:r>
+    </w:p>
+    <w:p>
+      <w:pPr>
+        <w:numPr>
+          <w:ilvl w:val="1"/>
+          <w:numId w:val="1"/>
+        </w:numPr>
+        <w:tabs>
+          <w:tab w:val="left" w:pos="2700"/>
+        </w:tabs>
+        <w:spacing w:after="0" w:line="240" w:lineRule="auto"/>
+        <w:rPr>
+          <w:rFonts w:ascii="Times New Roman" w:hAnsi="Times New Roman" w:cs="Times New Roman"/>
+          <w:sz w:val="24"/>
+          <w:szCs w:val="24"/>
+        </w:rPr>
+      </w:pPr>
+      <w:proofErr w:type="spellStart"/>
+      <w:r>
+        <w:rPr>
+          <w:rFonts w:ascii="Times New Roman" w:hAnsi="Times New Roman" w:cs="Times New Roman"/>
+          <w:b/>
+          <w:sz w:val="24"/>
+          <w:szCs w:val="24"/>
+        </w:rPr>
+        <w:t>DateTime</w:t>
+      </w:r>
+      <w:proofErr w:type="spellEnd"/>
+    </w:p>
+    <w:p>
+      <w:pPr>
+        <w:numPr>
+          <w:ilvl w:val="1"/>
+          <w:numId w:val="1"/>
+        </w:numPr>
+        <w:tabs>
+          <w:tab w:val="left" w:pos="2700"/>
+        </w:tabs>
+        <w:spacing w:after="0" w:line="240" w:lineRule="auto"/>
+        <w:rPr>
+          <w:rFonts w:ascii="Times New Roman" w:hAnsi="Times New Roman" w:cs="Times New Roman"/>
+          <w:sz w:val="24"/>
+          <w:szCs w:val="24"/>
+        </w:rPr>
+      </w:pPr>
+      <w:r>
+        <w:rPr>
+          <w:rFonts w:ascii="Times New Roman" w:hAnsi="Times New Roman" w:cs="Times New Roman"/>
+          <w:b/>
+          <w:sz w:val="24"/>
+          <w:szCs w:val="24"/>
+        </w:rPr>
+        <w:t>string</w:t>
+      </w:r>
+      <w:r>
+        <w:rPr>
+          <w:rFonts w:ascii="Times New Roman" w:hAnsi="Times New Roman" w:cs="Times New Roman"/>
+          <w:sz w:val="24"/>
+          <w:szCs w:val="24"/>
+        </w:rPr>
+        <w:t xml:space="preserve"> (Used for many control properties)</w:t>
+      </w:r>
+    </w:p>
+    <w:p>
+      <w:pPr>
+        <w:numPr>
+          <w:ilvl w:val="1"/>
+          <w:numId w:val="1"/>
+        </w:numPr>
+        <w:tabs>
+          <w:tab w:val="left" w:pos="2700"/>
+        </w:tabs>
+        <w:spacing w:after="0" w:line="240" w:lineRule="auto"/>
+        <w:rPr>
+          <w:rFonts w:ascii="Times New Roman" w:hAnsi="Times New Roman" w:cs="Times New Roman"/>
+          <w:sz w:val="24"/>
+          <w:szCs w:val="24"/>
+        </w:rPr>
+      </w:pPr>
+      <w:r>
+        <w:rPr>
+          <w:rFonts w:ascii="Times New Roman" w:hAnsi="Times New Roman" w:cs="Times New Roman"/>
+          <w:b/>
+          <w:sz w:val="24"/>
+          <w:szCs w:val="24"/>
+        </w:rPr>
+        <w:t>char</w:t>
+      </w:r>
+      <w:r>
+        <w:rPr>
+          <w:rFonts w:ascii="Times New Roman" w:hAnsi="Times New Roman" w:cs="Times New Roman"/>
+          <w:sz w:val="24"/>
+          <w:szCs w:val="24"/>
+        </w:rPr>
+        <w:t xml:space="preserve"> (single character string variables)</w:t>
+      </w:r>
+    </w:p>
+    <w:p>
+      <w:pPr>
+        <w:numPr>
+          <w:ilvl w:val="1"/>
+          <w:numId w:val="1"/>
+        </w:numPr>
+        <w:tabs>
+          <w:tab w:val="left" w:pos="2700"/>
+        </w:tabs>
+        <w:spacing w:after="0" w:line="240" w:lineRule="auto"/>
+        <w:rPr>
+          <w:rFonts w:ascii="Times New Roman" w:hAnsi="Times New Roman" w:cs="Times New Roman"/>
+          <w:sz w:val="24"/>
+          <w:szCs w:val="24"/>
+        </w:rPr>
+      </w:pPr>
+      <w:r>
+        <w:rPr>
+          <w:rFonts w:ascii="Times New Roman" w:hAnsi="Times New Roman" w:cs="Times New Roman"/>
+          <w:b/>
+          <w:sz w:val="24"/>
+          <w:szCs w:val="24"/>
+        </w:rPr>
+        <w:t>Object</w:t>
+      </w:r>
+      <w:r>
+        <w:rPr>
+          <w:rFonts w:ascii="Times New Roman" w:hAnsi="Times New Roman" w:cs="Times New Roman"/>
+          <w:sz w:val="24"/>
+          <w:szCs w:val="24"/>
+        </w:rPr>
+        <w:t xml:space="preserve"> (yes, objects can be variables!)</w:t>
       </w:r>
     </w:p>
     <w:p>
@@ -365,9 +2445,41 @@
           <w:ilvl w:val="0"/>
           <w:numId w:val="1"/>
         </w:numPr>
-      </w:pPr>
-      <w:r>
-        <w:t>Example of setting a property at run time</w:t>
+        <w:rPr>
+          <w:rFonts w:ascii="Times New Roman" w:hAnsi="Times New Roman" w:cs="Times New Roman"/>
+          <w:sz w:val="24"/>
+          <w:szCs w:val="24"/>
+        </w:rPr>
+      </w:pPr>
+      <w:r>
+        <w:rPr>
+          <w:rFonts w:ascii="Times New Roman" w:hAnsi="Times New Roman" w:cs="Times New Roman"/>
+          <w:sz w:val="24"/>
+          <w:szCs w:val="24"/>
+        </w:rPr>
+        <w:t>Block level variable</w:t>
+      </w:r>
+    </w:p>
+    <w:p>
+      <w:pPr>
+        <w:pStyle w:val="ListParagraph"/>
+        <w:numPr>
+          <w:ilvl w:val="1"/>
+          <w:numId w:val="1"/>
+        </w:numPr>
+        <w:rPr>
+          <w:rFonts w:ascii="Times New Roman" w:hAnsi="Times New Roman" w:cs="Times New Roman"/>
+          <w:sz w:val="24"/>
+          <w:szCs w:val="24"/>
+        </w:rPr>
+      </w:pPr>
+      <w:r>
+        <w:rPr>
+          <w:rFonts w:ascii="Times New Roman" w:hAnsi="Times New Roman" w:cs="Times New Roman"/>
+          <w:sz w:val="24"/>
+          <w:szCs w:val="24"/>
+        </w:rPr>
+        <w:t>variables are only usable within a single block of code (will be discussed in more detail in Class 2).</w:t>
       </w:r>
     </w:p>
     <w:p>
@@ -377,9 +2489,100 @@
           <w:ilvl w:val="0"/>
           <w:numId w:val="1"/>
         </w:numPr>
-      </w:pPr>
-      <w:r>
-        <w:t xml:space="preserve">Format for a control’s method </w:t>
+        <w:rPr>
+          <w:rFonts w:ascii="Times New Roman" w:hAnsi="Times New Roman" w:cs="Times New Roman"/>
+          <w:sz w:val="24"/>
+          <w:szCs w:val="24"/>
+        </w:rPr>
+      </w:pPr>
+      <w:r>
+        <w:rPr>
+          <w:rFonts w:ascii="Times New Roman" w:hAnsi="Times New Roman" w:cs="Times New Roman"/>
+          <w:sz w:val="24"/>
+          <w:szCs w:val="24"/>
+        </w:rPr>
+        <w:t>Method level variable</w:t>
+      </w:r>
+    </w:p>
+    <w:p>
+      <w:pPr>
+        <w:pStyle w:val="ListParagraph"/>
+        <w:numPr>
+          <w:ilvl w:val="1"/>
+          <w:numId w:val="1"/>
+        </w:numPr>
+        <w:overflowPunct w:val="0"/>
+        <w:autoSpaceDE w:val="0"/>
+        <w:autoSpaceDN w:val="0"/>
+        <w:adjustRightInd w:val="0"/>
+        <w:textAlignment w:val="baseline"/>
+        <w:rPr>
+          <w:rFonts w:ascii="Times New Roman" w:hAnsi="Times New Roman" w:cs="Times New Roman"/>
+          <w:sz w:val="24"/>
+          <w:szCs w:val="24"/>
+        </w:rPr>
+      </w:pPr>
+      <w:r>
+        <w:rPr>
+          <w:rFonts w:ascii="Times New Roman" w:hAnsi="Times New Roman" w:cs="Times New Roman"/>
+          <w:sz w:val="24"/>
+          <w:szCs w:val="24"/>
+        </w:rPr>
+        <w:t xml:space="preserve">The value of </w:t>
+      </w:r>
+      <w:r>
+        <w:rPr>
+          <w:rFonts w:ascii="Times New Roman" w:hAnsi="Times New Roman" w:cs="Times New Roman"/>
+          <w:b/>
+          <w:bCs/>
+          <w:sz w:val="24"/>
+          <w:szCs w:val="24"/>
+        </w:rPr>
+        <w:t>method</w:t>
+      </w:r>
+      <w:r>
+        <w:rPr>
+          <w:rFonts w:ascii="Times New Roman" w:hAnsi="Times New Roman" w:cs="Times New Roman"/>
+          <w:sz w:val="24"/>
+          <w:szCs w:val="24"/>
+        </w:rPr>
+        <w:t xml:space="preserve"> </w:t>
+      </w:r>
+      <w:r>
+        <w:rPr>
+          <w:rFonts w:ascii="Times New Roman" w:hAnsi="Times New Roman" w:cs="Times New Roman"/>
+          <w:b/>
+          <w:bCs/>
+          <w:sz w:val="24"/>
+          <w:szCs w:val="24"/>
+        </w:rPr>
+        <w:t>level</w:t>
+      </w:r>
+      <w:r>
+        <w:rPr>
+          <w:rFonts w:ascii="Times New Roman" w:hAnsi="Times New Roman" w:cs="Times New Roman"/>
+          <w:sz w:val="24"/>
+          <w:szCs w:val="24"/>
+        </w:rPr>
+        <w:t xml:space="preserve"> variables </w:t>
+      </w:r>
+      <w:proofErr w:type="gramStart"/>
+      <w:r>
+        <w:rPr>
+          <w:rFonts w:ascii="Times New Roman" w:hAnsi="Times New Roman" w:cs="Times New Roman"/>
+          <w:sz w:val="24"/>
+          <w:szCs w:val="24"/>
+        </w:rPr>
+        <w:t>are</w:t>
+      </w:r>
+      <w:proofErr w:type="gramEnd"/>
+      <w:r>
+        <w:rPr>
+          <w:rFonts w:ascii="Times New Roman" w:hAnsi="Times New Roman" w:cs="Times New Roman"/>
+          <w:sz w:val="24"/>
+          <w:szCs w:val="24"/>
+        </w:rPr>
+        <w:t xml:space="preserve"> only available within a method.  Such variables are declared within a method, using the variable type as a declarer:</w:t>
       </w:r>
     </w:p>
     <w:p>
@@ -389,158 +2592,78 @@
           <w:ilvl w:val="0"/>
           <w:numId w:val="1"/>
         </w:numPr>
-      </w:pPr>
-      <w:r>
-        <w:t>2 ways to create an event for a control (like a button)</w:t>
-      </w:r>
-    </w:p>
-    <w:p>
-      <w:pPr>
-        <w:pStyle w:val="ListParagraph"/>
-        <w:numPr>
-          <w:ilvl w:val="0"/>
-          <w:numId w:val="1"/>
-        </w:numPr>
-      </w:pPr>
-      <w:r>
-        <w:t>Rules for creating a variable name</w:t>
-      </w:r>
-    </w:p>
-    <w:p>
-      <w:pPr>
-        <w:pStyle w:val="ListParagraph"/>
-        <w:numPr>
-          <w:ilvl w:val="0"/>
-          <w:numId w:val="1"/>
-        </w:numPr>
-      </w:pPr>
-      <w:r>
-        <w:t>Different data types</w:t>
-      </w:r>
-    </w:p>
-    <w:p>
-      <w:pPr>
-        <w:pStyle w:val="ListParagraph"/>
-        <w:numPr>
-          <w:ilvl w:val="1"/>
-          <w:numId w:val="1"/>
-        </w:numPr>
-      </w:pPr>
-      <w:r>
-        <w:t>bool</w:t>
-      </w:r>
-    </w:p>
-    <w:p>
-      <w:pPr>
-        <w:pStyle w:val="ListParagraph"/>
-        <w:numPr>
-          <w:ilvl w:val="1"/>
-          <w:numId w:val="1"/>
-        </w:numPr>
-      </w:pPr>
-      <w:r>
-        <w:t>int</w:t>
-      </w:r>
-    </w:p>
-    <w:p>
-      <w:pPr>
-        <w:pStyle w:val="ListParagraph"/>
-        <w:numPr>
-          <w:ilvl w:val="1"/>
-          <w:numId w:val="1"/>
-        </w:numPr>
-      </w:pPr>
-      <w:r>
-        <w:t>double</w:t>
-      </w:r>
-    </w:p>
-    <w:p>
-      <w:pPr>
-        <w:pStyle w:val="ListParagraph"/>
-        <w:numPr>
-          <w:ilvl w:val="1"/>
-          <w:numId w:val="1"/>
-        </w:numPr>
-      </w:pPr>
-      <w:proofErr w:type="spellStart"/>
-      <w:r>
-        <w:t>DateTime</w:t>
-      </w:r>
-      <w:proofErr w:type="spellEnd"/>
-    </w:p>
-    <w:p>
-      <w:pPr>
-        <w:pStyle w:val="ListParagraph"/>
-        <w:numPr>
-          <w:ilvl w:val="1"/>
-          <w:numId w:val="1"/>
-        </w:numPr>
-      </w:pPr>
-      <w:r>
-        <w:t>string</w:t>
-      </w:r>
-    </w:p>
-    <w:p>
-      <w:pPr>
-        <w:pStyle w:val="ListParagraph"/>
-        <w:numPr>
-          <w:ilvl w:val="1"/>
-          <w:numId w:val="1"/>
-        </w:numPr>
-      </w:pPr>
-      <w:r>
-        <w:t>char</w:t>
-      </w:r>
-    </w:p>
-    <w:p>
-      <w:pPr>
-        <w:pStyle w:val="ListParagraph"/>
-        <w:numPr>
-          <w:ilvl w:val="1"/>
-          <w:numId w:val="1"/>
-        </w:numPr>
-      </w:pPr>
-      <w:r>
-        <w:t>Object</w:t>
-      </w:r>
-    </w:p>
-    <w:p>
-      <w:pPr>
-        <w:pStyle w:val="ListParagraph"/>
-        <w:numPr>
-          <w:ilvl w:val="0"/>
-          <w:numId w:val="1"/>
-        </w:numPr>
-      </w:pPr>
-      <w:r>
-        <w:t>Block level variable</w:t>
-      </w:r>
-    </w:p>
-    <w:p>
-      <w:pPr>
-        <w:pStyle w:val="ListParagraph"/>
-        <w:numPr>
-          <w:ilvl w:val="0"/>
-          <w:numId w:val="1"/>
-        </w:numPr>
-      </w:pPr>
-      <w:r>
-        <w:t>Method level variable</w:t>
-      </w:r>
-    </w:p>
-    <w:p>
-      <w:pPr>
-        <w:pStyle w:val="ListParagraph"/>
-        <w:numPr>
-          <w:ilvl w:val="0"/>
-          <w:numId w:val="1"/>
-        </w:numPr>
-      </w:pPr>
-      <w:r>
+        <w:rPr>
+          <w:rFonts w:ascii="Times New Roman" w:hAnsi="Times New Roman" w:cs="Times New Roman"/>
+          <w:sz w:val="24"/>
+          <w:szCs w:val="24"/>
+        </w:rPr>
+      </w:pPr>
+      <w:r>
+        <w:rPr>
+          <w:rFonts w:ascii="Times New Roman" w:hAnsi="Times New Roman" w:cs="Times New Roman"/>
+          <w:sz w:val="24"/>
+          <w:szCs w:val="24"/>
+        </w:rPr>
         <w:t>Form level variable (and where are they declared)</w:t>
       </w:r>
     </w:p>
+    <w:p>
+      <w:pPr>
+        <w:pStyle w:val="ListParagraph"/>
+        <w:numPr>
+          <w:ilvl w:val="1"/>
+          <w:numId w:val="1"/>
+        </w:numPr>
+        <w:overflowPunct w:val="0"/>
+        <w:autoSpaceDE w:val="0"/>
+        <w:autoSpaceDN w:val="0"/>
+        <w:adjustRightInd w:val="0"/>
+        <w:textAlignment w:val="baseline"/>
+        <w:rPr>
+          <w:rFonts w:ascii="Times New Roman" w:hAnsi="Times New Roman" w:cs="Times New Roman"/>
+          <w:sz w:val="24"/>
+          <w:szCs w:val="24"/>
+        </w:rPr>
+      </w:pPr>
+      <w:r>
+        <w:rPr>
+          <w:rFonts w:ascii="Times New Roman" w:hAnsi="Times New Roman" w:cs="Times New Roman"/>
+          <w:b/>
+          <w:bCs/>
+          <w:sz w:val="24"/>
+          <w:szCs w:val="24"/>
+        </w:rPr>
+        <w:t>level</w:t>
+      </w:r>
+      <w:r>
+        <w:rPr>
+          <w:rFonts w:ascii="Times New Roman" w:hAnsi="Times New Roman" w:cs="Times New Roman"/>
+          <w:sz w:val="24"/>
+          <w:szCs w:val="24"/>
+        </w:rPr>
+        <w:t xml:space="preserve"> variables retain their value and are available to all methods within that form.  Form level variables are declared in the code window right after the </w:t>
+      </w:r>
+      <w:r>
+        <w:rPr>
+          <w:rFonts w:ascii="Times New Roman" w:hAnsi="Times New Roman" w:cs="Times New Roman"/>
+          <w:b/>
+          <w:bCs/>
+          <w:sz w:val="24"/>
+          <w:szCs w:val="24"/>
+        </w:rPr>
+        <w:t>Form constructor</w:t>
+      </w:r>
+      <w:r>
+        <w:rPr>
+          <w:rFonts w:ascii="Times New Roman" w:hAnsi="Times New Roman" w:cs="Times New Roman"/>
+          <w:sz w:val="24"/>
+          <w:szCs w:val="24"/>
+        </w:rPr>
+        <w:t xml:space="preserve"> generated automatically by Visual C#, outside of any other method: </w:t>
+      </w:r>
+    </w:p>
     <w:sectPr>
+      <w:headerReference w:type="default" r:id="rId7"/>
       <w:pgSz w:w="12240" w:h="15840"/>
       <w:pgMar w:top="1440" w:right="1440" w:bottom="1440" w:left="1440" w:header="720" w:footer="720" w:gutter="0"/>
       <w:cols w:space="720"/>
@@ -550,12 +2673,230 @@
 </w:document>
 </file>
 
+<file path=word/endnotes.xml><?xml version="1.0" encoding="utf-8"?>
+<w:endnotes xmlns:wpc="http://schemas.microsoft.com/office/word/2010/wordprocessingCanvas" xmlns:cx="http://schemas.microsoft.com/office/drawing/2014/chartex" xmlns:mc="http://schemas.openxmlformats.org/markup-compatibility/2006" xmlns:o="urn:schemas-microsoft-com:office:office" xmlns:r="http://schemas.openxmlformats.org/officeDocument/2006/relationships" xmlns:m="http://schemas.openxmlformats.org/officeDocument/2006/math" xmlns:v="urn:schemas-microsoft-com:vml" xmlns:wp14="http://schemas.microsoft.com/office/word/2010/wordprocessingDrawing" xmlns:wp="http://schemas.openxmlformats.org/drawingml/2006/wordprocessingDrawing" xmlns:w10="urn:schemas-microsoft-com:office:word" xmlns:w="http://schemas.openxmlformats.org/wordprocessingml/2006/main" xmlns:w14="http://schemas.microsoft.com/office/word/2010/wordml" xmlns:w15="http://schemas.microsoft.com/office/word/2012/wordml" xmlns:w16se="http://schemas.microsoft.com/office/word/2015/wordml/symex" xmlns:wpg="http://schemas.microsoft.com/office/word/2010/wordprocessingGroup" xmlns:wpi="http://schemas.microsoft.com/office/word/2010/wordprocessingInk" xmlns:wne="http://schemas.microsoft.com/office/word/2006/wordml" xmlns:wps="http://schemas.microsoft.com/office/word/2010/wordprocessingShape" mc:Ignorable="w14 w15 w16se wp14">
+  <w:endnote w:type="separator" w:id="-1">
+    <w:p>
+      <w:pPr>
+        <w:spacing w:after="0" w:line="240" w:lineRule="auto"/>
+      </w:pPr>
+      <w:r>
+        <w:separator/>
+      </w:r>
+    </w:p>
+  </w:endnote>
+  <w:endnote w:type="continuationSeparator" w:id="0">
+    <w:p>
+      <w:pPr>
+        <w:spacing w:after="0" w:line="240" w:lineRule="auto"/>
+      </w:pPr>
+      <w:r>
+        <w:continuationSeparator/>
+      </w:r>
+    </w:p>
+  </w:endnote>
+</w:endnotes>
+</file>
+
+<file path=word/footnotes.xml><?xml version="1.0" encoding="utf-8"?>
+<w:footnotes xmlns:wpc="http://schemas.microsoft.com/office/word/2010/wordprocessingCanvas" xmlns:cx="http://schemas.microsoft.com/office/drawing/2014/chartex" xmlns:mc="http://schemas.openxmlformats.org/markup-compatibility/2006" xmlns:o="urn:schemas-microsoft-com:office:office" xmlns:r="http://schemas.openxmlformats.org/officeDocument/2006/relationships" xmlns:m="http://schemas.openxmlformats.org/officeDocument/2006/math" xmlns:v="urn:schemas-microsoft-com:vml" xmlns:wp14="http://schemas.microsoft.com/office/word/2010/wordprocessingDrawing" xmlns:wp="http://schemas.openxmlformats.org/drawingml/2006/wordprocessingDrawing" xmlns:w10="urn:schemas-microsoft-com:office:word" xmlns:w="http://schemas.openxmlformats.org/wordprocessingml/2006/main" xmlns:w14="http://schemas.microsoft.com/office/word/2010/wordml" xmlns:w15="http://schemas.microsoft.com/office/word/2012/wordml" xmlns:w16se="http://schemas.microsoft.com/office/word/2015/wordml/symex" xmlns:wpg="http://schemas.microsoft.com/office/word/2010/wordprocessingGroup" xmlns:wpi="http://schemas.microsoft.com/office/word/2010/wordprocessingInk" xmlns:wne="http://schemas.microsoft.com/office/word/2006/wordml" xmlns:wps="http://schemas.microsoft.com/office/word/2010/wordprocessingShape" mc:Ignorable="w14 w15 w16se wp14">
+  <w:footnote w:type="separator" w:id="-1">
+    <w:p>
+      <w:pPr>
+        <w:spacing w:after="0" w:line="240" w:lineRule="auto"/>
+      </w:pPr>
+      <w:r>
+        <w:separator/>
+      </w:r>
+    </w:p>
+  </w:footnote>
+  <w:footnote w:type="continuationSeparator" w:id="0">
+    <w:p>
+      <w:pPr>
+        <w:spacing w:after="0" w:line="240" w:lineRule="auto"/>
+      </w:pPr>
+      <w:r>
+        <w:continuationSeparator/>
+      </w:r>
+    </w:p>
+  </w:footnote>
+</w:footnotes>
+</file>
+
+<file path=word/header1.xml><?xml version="1.0" encoding="utf-8"?>
+<w:hdr xmlns:wpc="http://schemas.microsoft.com/office/word/2010/wordprocessingCanvas" xmlns:cx="http://schemas.microsoft.com/office/drawing/2014/chartex" xmlns:mc="http://schemas.openxmlformats.org/markup-compatibility/2006" xmlns:o="urn:schemas-microsoft-com:office:office" xmlns:r="http://schemas.openxmlformats.org/officeDocument/2006/relationships" xmlns:m="http://schemas.openxmlformats.org/officeDocument/2006/math" xmlns:v="urn:schemas-microsoft-com:vml" xmlns:wp14="http://schemas.microsoft.com/office/word/2010/wordprocessingDrawing" xmlns:wp="http://schemas.openxmlformats.org/drawingml/2006/wordprocessingDrawing" xmlns:w10="urn:schemas-microsoft-com:office:word" xmlns:w="http://schemas.openxmlformats.org/wordprocessingml/2006/main" xmlns:w14="http://schemas.microsoft.com/office/word/2010/wordml" xmlns:w15="http://schemas.microsoft.com/office/word/2012/wordml" xmlns:w16se="http://schemas.microsoft.com/office/word/2015/wordml/symex" xmlns:wpg="http://schemas.microsoft.com/office/word/2010/wordprocessingGroup" xmlns:wpi="http://schemas.microsoft.com/office/word/2010/wordprocessingInk" xmlns:wne="http://schemas.microsoft.com/office/word/2006/wordml" xmlns:wps="http://schemas.microsoft.com/office/word/2010/wordprocessingShape" mc:Ignorable="w14 w15 w16se wp14">
+  <w:p>
+    <w:pPr>
+      <w:pStyle w:val="Header"/>
+    </w:pPr>
+    <w:r>
+      <w:t>Adam Gaddis C# Database Dev</w:t>
+    </w:r>
+  </w:p>
+  <w:p>
+    <w:pPr>
+      <w:pStyle w:val="Header"/>
+    </w:pPr>
+  </w:p>
+</w:hdr>
+</file>
+
 <file path=word/numbering.xml><?xml version="1.0" encoding="utf-8"?>
-<w:numbering xmlns:wpc="http://schemas.microsoft.com/office/word/2010/wordprocessingCanvas" xmlns:cx="http://schemas.microsoft.com/office/drawing/2014/chartex" xmlns:cx1="http://schemas.microsoft.com/office/drawing/2015/9/8/chartex" xmlns:cx2="http://schemas.microsoft.com/office/drawing/2015/10/21/chartex" xmlns:cx3="http://schemas.microsoft.com/office/drawing/2016/5/9/chartex" xmlns:cx4="http://schemas.microsoft.com/office/drawing/2016/5/10/chartex" xmlns:cx5="http://schemas.microsoft.com/office/drawing/2016/5/11/chartex" xmlns:cx6="http://schemas.microsoft.com/office/drawing/2016/5/12/chartex" xmlns:cx7="http://schemas.microsoft.com/office/drawing/2016/5/13/chartex" xmlns:cx8="http://schemas.microsoft.com/office/drawing/2016/5/14/chartex" xmlns:mc="http://schemas.openxmlformats.org/markup-compatibility/2006" xmlns:aink="http://schemas.microsoft.com/office/drawing/2016/ink" xmlns:am3d="http://schemas.microsoft.com/office/drawing/2017/model3d" xmlns:o="urn:schemas-microsoft-com:office:office" xmlns:r="http://schemas.openxmlformats.org/officeDocument/2006/relationships" xmlns:m="http://schemas.openxmlformats.org/officeDocument/2006/math" xmlns:v="urn:schemas-microsoft-com:vml" xmlns:wp14="http://schemas.microsoft.com/office/word/2010/wordprocessingDrawing" xmlns:wp="http://schemas.openxmlformats.org/drawingml/2006/wordprocessingDrawing" xmlns:w10="urn:schemas-microsoft-com:office:word" xmlns:w="http://schemas.openxmlformats.org/wordprocessingml/2006/main" xmlns:w14="http://schemas.microsoft.com/office/word/2010/wordml" xmlns:w15="http://schemas.microsoft.com/office/word/2012/wordml" xmlns:w16cid="http://schemas.microsoft.com/office/word/2016/wordml/cid" xmlns:w16se="http://schemas.microsoft.com/office/word/2015/wordml/symex" xmlns:wpg="http://schemas.microsoft.com/office/word/2010/wordprocessingGroup" xmlns:wpi="http://schemas.microsoft.com/office/word/2010/wordprocessingInk" xmlns:wne="http://schemas.microsoft.com/office/word/2006/wordml" xmlns:wps="http://schemas.microsoft.com/office/word/2010/wordprocessingShape" mc:Ignorable="w14 w15 w16se w16cid wp14">
+<w:numbering xmlns:wpc="http://schemas.microsoft.com/office/word/2010/wordprocessingCanvas" xmlns:cx="http://schemas.microsoft.com/office/drawing/2014/chartex" xmlns:mc="http://schemas.openxmlformats.org/markup-compatibility/2006" xmlns:o="urn:schemas-microsoft-com:office:office" xmlns:r="http://schemas.openxmlformats.org/officeDocument/2006/relationships" xmlns:m="http://schemas.openxmlformats.org/officeDocument/2006/math" xmlns:v="urn:schemas-microsoft-com:vml" xmlns:wp14="http://schemas.microsoft.com/office/word/2010/wordprocessingDrawing" xmlns:wp="http://schemas.openxmlformats.org/drawingml/2006/wordprocessingDrawing" xmlns:w10="urn:schemas-microsoft-com:office:word" xmlns:w="http://schemas.openxmlformats.org/wordprocessingml/2006/main" xmlns:w14="http://schemas.microsoft.com/office/word/2010/wordml" xmlns:w15="http://schemas.microsoft.com/office/word/2012/wordml" xmlns:w16se="http://schemas.microsoft.com/office/word/2015/wordml/symex" xmlns:wpg="http://schemas.microsoft.com/office/word/2010/wordprocessingGroup" xmlns:wpi="http://schemas.microsoft.com/office/word/2010/wordprocessingInk" xmlns:wne="http://schemas.microsoft.com/office/word/2006/wordml" xmlns:wps="http://schemas.microsoft.com/office/word/2010/wordprocessingShape" mc:Ignorable="w14 w15 w16se wp14">
   <w:abstractNum w:abstractNumId="0" w15:restartNumberingAfterBreak="0">
+    <w:nsid w:val="FFFFFFFE"/>
+    <w:multiLevelType w:val="singleLevel"/>
+    <w:tmpl w:val="FFFFFFFF"/>
+    <w:lvl w:ilvl="0">
+      <w:numFmt w:val="decimal"/>
+      <w:lvlText w:val="*"/>
+      <w:lvlJc w:val="left"/>
+    </w:lvl>
+  </w:abstractNum>
+  <w:abstractNum w:abstractNumId="1" w15:restartNumberingAfterBreak="0">
+    <w:nsid w:val="06F346AD"/>
+    <w:multiLevelType w:val="hybridMultilevel"/>
+    <w:tmpl w:val="2EFCF282"/>
+    <w:lvl w:ilvl="0" w:tplc="0409000B">
+      <w:start w:val="1"/>
+      <w:numFmt w:val="bullet"/>
+      <w:lvlText w:val=""/>
+      <w:lvlJc w:val="left"/>
+      <w:pPr>
+        <w:tabs>
+          <w:tab w:val="num" w:pos="360"/>
+        </w:tabs>
+        <w:ind w:left="360" w:hanging="360"/>
+      </w:pPr>
+      <w:rPr>
+        <w:rFonts w:ascii="Wingdings" w:hAnsi="Wingdings" w:hint="default"/>
+      </w:rPr>
+    </w:lvl>
+    <w:lvl w:ilvl="1" w:tplc="04090003" w:tentative="1">
+      <w:start w:val="1"/>
+      <w:numFmt w:val="bullet"/>
+      <w:lvlText w:val="o"/>
+      <w:lvlJc w:val="left"/>
+      <w:pPr>
+        <w:tabs>
+          <w:tab w:val="num" w:pos="1080"/>
+        </w:tabs>
+        <w:ind w:left="1080" w:hanging="360"/>
+      </w:pPr>
+      <w:rPr>
+        <w:rFonts w:ascii="Courier New" w:hAnsi="Courier New" w:hint="default"/>
+      </w:rPr>
+    </w:lvl>
+    <w:lvl w:ilvl="2" w:tplc="04090005" w:tentative="1">
+      <w:start w:val="1"/>
+      <w:numFmt w:val="bullet"/>
+      <w:lvlText w:val=""/>
+      <w:lvlJc w:val="left"/>
+      <w:pPr>
+        <w:tabs>
+          <w:tab w:val="num" w:pos="1800"/>
+        </w:tabs>
+        <w:ind w:left="1800" w:hanging="360"/>
+      </w:pPr>
+      <w:rPr>
+        <w:rFonts w:ascii="Wingdings" w:hAnsi="Wingdings" w:hint="default"/>
+      </w:rPr>
+    </w:lvl>
+    <w:lvl w:ilvl="3" w:tplc="04090001" w:tentative="1">
+      <w:start w:val="1"/>
+      <w:numFmt w:val="bullet"/>
+      <w:lvlText w:val=""/>
+      <w:lvlJc w:val="left"/>
+      <w:pPr>
+        <w:tabs>
+          <w:tab w:val="num" w:pos="2520"/>
+        </w:tabs>
+        <w:ind w:left="2520" w:hanging="360"/>
+      </w:pPr>
+      <w:rPr>
+        <w:rFonts w:ascii="Symbol" w:hAnsi="Symbol" w:hint="default"/>
+      </w:rPr>
+    </w:lvl>
+    <w:lvl w:ilvl="4" w:tplc="04090003" w:tentative="1">
+      <w:start w:val="1"/>
+      <w:numFmt w:val="bullet"/>
+      <w:lvlText w:val="o"/>
+      <w:lvlJc w:val="left"/>
+      <w:pPr>
+        <w:tabs>
+          <w:tab w:val="num" w:pos="3240"/>
+        </w:tabs>
+        <w:ind w:left="3240" w:hanging="360"/>
+      </w:pPr>
+      <w:rPr>
+        <w:rFonts w:ascii="Courier New" w:hAnsi="Courier New" w:hint="default"/>
+      </w:rPr>
+    </w:lvl>
+    <w:lvl w:ilvl="5" w:tplc="04090005" w:tentative="1">
+      <w:start w:val="1"/>
+      <w:numFmt w:val="bullet"/>
+      <w:lvlText w:val=""/>
+      <w:lvlJc w:val="left"/>
+      <w:pPr>
+        <w:tabs>
+          <w:tab w:val="num" w:pos="3960"/>
+        </w:tabs>
+        <w:ind w:left="3960" w:hanging="360"/>
+      </w:pPr>
+      <w:rPr>
+        <w:rFonts w:ascii="Wingdings" w:hAnsi="Wingdings" w:hint="default"/>
+      </w:rPr>
+    </w:lvl>
+    <w:lvl w:ilvl="6" w:tplc="04090001" w:tentative="1">
+      <w:start w:val="1"/>
+      <w:numFmt w:val="bullet"/>
+      <w:lvlText w:val=""/>
+      <w:lvlJc w:val="left"/>
+      <w:pPr>
+        <w:tabs>
+          <w:tab w:val="num" w:pos="4680"/>
+        </w:tabs>
+        <w:ind w:left="4680" w:hanging="360"/>
+      </w:pPr>
+      <w:rPr>
+        <w:rFonts w:ascii="Symbol" w:hAnsi="Symbol" w:hint="default"/>
+      </w:rPr>
+    </w:lvl>
+    <w:lvl w:ilvl="7" w:tplc="04090003" w:tentative="1">
+      <w:start w:val="1"/>
+      <w:numFmt w:val="bullet"/>
+      <w:lvlText w:val="o"/>
+      <w:lvlJc w:val="left"/>
+      <w:pPr>
+        <w:tabs>
+          <w:tab w:val="num" w:pos="5400"/>
+        </w:tabs>
+        <w:ind w:left="5400" w:hanging="360"/>
+      </w:pPr>
+      <w:rPr>
+        <w:rFonts w:ascii="Courier New" w:hAnsi="Courier New" w:hint="default"/>
+      </w:rPr>
+    </w:lvl>
+    <w:lvl w:ilvl="8" w:tplc="04090005" w:tentative="1">
+      <w:start w:val="1"/>
+      <w:numFmt w:val="bullet"/>
+      <w:lvlText w:val=""/>
+      <w:lvlJc w:val="left"/>
+      <w:pPr>
+        <w:tabs>
+          <w:tab w:val="num" w:pos="6120"/>
+        </w:tabs>
+        <w:ind w:left="6120" w:hanging="360"/>
+      </w:pPr>
+      <w:rPr>
+        <w:rFonts w:ascii="Wingdings" w:hAnsi="Wingdings" w:hint="default"/>
+      </w:rPr>
+    </w:lvl>
+  </w:abstractNum>
+  <w:abstractNum w:abstractNumId="2" w15:restartNumberingAfterBreak="0">
     <w:nsid w:val="172649AC"/>
     <w:multiLevelType w:val="hybridMultilevel"/>
-    <w:tmpl w:val="FF82C0A0"/>
+    <w:tmpl w:val="AB5692BE"/>
     <w:lvl w:ilvl="0" w:tplc="0409000F">
       <w:start w:val="1"/>
       <w:numFmt w:val="decimal"/>
@@ -574,7 +2915,7 @@
         <w:ind w:left="1440" w:hanging="360"/>
       </w:pPr>
     </w:lvl>
-    <w:lvl w:ilvl="2" w:tplc="0409001B" w:tentative="1">
+    <w:lvl w:ilvl="2" w:tplc="0409001B">
       <w:start w:val="1"/>
       <w:numFmt w:val="lowerRoman"/>
       <w:lvlText w:val="%3."/>
@@ -638,14 +2979,107 @@
       </w:pPr>
     </w:lvl>
   </w:abstractNum>
+  <w:abstractNum w:abstractNumId="3" w15:restartNumberingAfterBreak="0">
+    <w:nsid w:val="2DEF6EF0"/>
+    <w:multiLevelType w:val="singleLevel"/>
+    <w:tmpl w:val="85B863E4"/>
+    <w:lvl w:ilvl="0">
+      <w:start w:val="1"/>
+      <w:numFmt w:val="decimal"/>
+      <w:lvlText w:val="%1."/>
+      <w:legacy w:legacy="1" w:legacySpace="0" w:legacyIndent="360"/>
+      <w:lvlJc w:val="left"/>
+      <w:pPr>
+        <w:ind w:left="1080" w:hanging="360"/>
+      </w:pPr>
+    </w:lvl>
+  </w:abstractNum>
+  <w:abstractNum w:abstractNumId="4" w15:restartNumberingAfterBreak="0">
+    <w:nsid w:val="5B174F1C"/>
+    <w:multiLevelType w:val="singleLevel"/>
+    <w:tmpl w:val="85B863E4"/>
+    <w:lvl w:ilvl="0">
+      <w:start w:val="1"/>
+      <w:numFmt w:val="decimal"/>
+      <w:lvlText w:val="%1."/>
+      <w:legacy w:legacy="1" w:legacySpace="0" w:legacyIndent="360"/>
+      <w:lvlJc w:val="left"/>
+      <w:pPr>
+        <w:ind w:left="720" w:hanging="360"/>
+      </w:pPr>
+    </w:lvl>
+  </w:abstractNum>
+  <w:abstractNum w:abstractNumId="5" w15:restartNumberingAfterBreak="0">
+    <w:nsid w:val="63C25BF6"/>
+    <w:multiLevelType w:val="singleLevel"/>
+    <w:tmpl w:val="85B863E4"/>
+    <w:lvl w:ilvl="0">
+      <w:start w:val="1"/>
+      <w:numFmt w:val="decimal"/>
+      <w:lvlText w:val="%1."/>
+      <w:legacy w:legacy="1" w:legacySpace="0" w:legacyIndent="360"/>
+      <w:lvlJc w:val="left"/>
+      <w:pPr>
+        <w:ind w:left="720" w:hanging="360"/>
+      </w:pPr>
+    </w:lvl>
+  </w:abstractNum>
   <w:num w:numId="1">
+    <w:abstractNumId w:val="2"/>
+  </w:num>
+  <w:num w:numId="2">
     <w:abstractNumId w:val="0"/>
+    <w:lvlOverride w:ilvl="0">
+      <w:lvl w:ilvl="0">
+        <w:start w:val="1"/>
+        <w:numFmt w:val="bullet"/>
+        <w:lvlText w:val=""/>
+        <w:legacy w:legacy="1" w:legacySpace="0" w:legacyIndent="360"/>
+        <w:lvlJc w:val="left"/>
+        <w:pPr>
+          <w:ind w:left="720" w:hanging="360"/>
+        </w:pPr>
+        <w:rPr>
+          <w:rFonts w:ascii="Symbol" w:hAnsi="Symbol" w:hint="default"/>
+        </w:rPr>
+      </w:lvl>
+    </w:lvlOverride>
+  </w:num>
+  <w:num w:numId="3">
+    <w:abstractNumId w:val="5"/>
+  </w:num>
+  <w:num w:numId="4">
+    <w:abstractNumId w:val="0"/>
+    <w:lvlOverride w:ilvl="0">
+      <w:lvl w:ilvl="0">
+        <w:start w:val="1"/>
+        <w:numFmt w:val="bullet"/>
+        <w:lvlText w:val=""/>
+        <w:legacy w:legacy="1" w:legacySpace="0" w:legacyIndent="360"/>
+        <w:lvlJc w:val="left"/>
+        <w:pPr>
+          <w:ind w:left="360" w:hanging="360"/>
+        </w:pPr>
+        <w:rPr>
+          <w:rFonts w:ascii="Symbol" w:hAnsi="Symbol" w:hint="default"/>
+        </w:rPr>
+      </w:lvl>
+    </w:lvlOverride>
+  </w:num>
+  <w:num w:numId="5">
+    <w:abstractNumId w:val="4"/>
+  </w:num>
+  <w:num w:numId="6">
+    <w:abstractNumId w:val="1"/>
+  </w:num>
+  <w:num w:numId="7">
+    <w:abstractNumId w:val="3"/>
   </w:num>
 </w:numbering>
 </file>
 
 <file path=word/styles.xml><?xml version="1.0" encoding="utf-8"?>
-<w:styles xmlns:mc="http://schemas.openxmlformats.org/markup-compatibility/2006" xmlns:r="http://schemas.openxmlformats.org/officeDocument/2006/relationships" xmlns:w="http://schemas.openxmlformats.org/wordprocessingml/2006/main" xmlns:w14="http://schemas.microsoft.com/office/word/2010/wordml" xmlns:w15="http://schemas.microsoft.com/office/word/2012/wordml" xmlns:w16cid="http://schemas.microsoft.com/office/word/2016/wordml/cid" xmlns:w16se="http://schemas.microsoft.com/office/word/2015/wordml/symex" mc:Ignorable="w14 w15 w16se w16cid">
+<w:styles xmlns:mc="http://schemas.openxmlformats.org/markup-compatibility/2006" xmlns:r="http://schemas.openxmlformats.org/officeDocument/2006/relationships" xmlns:w="http://schemas.openxmlformats.org/wordprocessingml/2006/main" xmlns:w14="http://schemas.microsoft.com/office/word/2010/wordml" xmlns:w15="http://schemas.microsoft.com/office/word/2012/wordml" xmlns:w16se="http://schemas.microsoft.com/office/word/2015/wordml/symex" mc:Ignorable="w14 w15 w16se">
   <w:docDefaults>
     <w:rPrDefault>
       <w:rPr>
@@ -661,7 +3095,7 @@
       </w:pPr>
     </w:pPrDefault>
   </w:docDefaults>
-  <w:latentStyles w:defLockedState="0" w:defUIPriority="99" w:defSemiHidden="0" w:defUnhideWhenUsed="0" w:defQFormat="0" w:count="375">
+  <w:latentStyles w:defLockedState="0" w:defUIPriority="99" w:defSemiHidden="0" w:defUnhideWhenUsed="0" w:defQFormat="0" w:count="371">
     <w:lsdException w:name="Normal" w:uiPriority="0" w:qFormat="1"/>
     <w:lsdException w:name="heading 1" w:uiPriority="9" w:qFormat="1"/>
     <w:lsdException w:name="heading 2" w:semiHidden="1" w:uiPriority="9" w:unhideWhenUsed="1" w:qFormat="1"/>
@@ -693,7 +3127,7 @@
     <w:lsdException w:name="Normal Indent" w:semiHidden="1" w:unhideWhenUsed="1"/>
     <w:lsdException w:name="footnote text" w:semiHidden="1" w:unhideWhenUsed="1"/>
     <w:lsdException w:name="annotation text" w:semiHidden="1" w:unhideWhenUsed="1"/>
-    <w:lsdException w:name="header" w:semiHidden="1" w:unhideWhenUsed="1"/>
+    <w:lsdException w:name="header" w:semiHidden="1" w:uiPriority="0" w:unhideWhenUsed="1"/>
     <w:lsdException w:name="footer" w:semiHidden="1" w:unhideWhenUsed="1"/>
     <w:lsdException w:name="index heading" w:semiHidden="1" w:unhideWhenUsed="1"/>
     <w:lsdException w:name="caption" w:semiHidden="1" w:uiPriority="35" w:unhideWhenUsed="1" w:qFormat="1"/>
@@ -1033,10 +3467,6 @@
     <w:lsdException w:name="List Table 5 Dark Accent 6" w:uiPriority="50"/>
     <w:lsdException w:name="List Table 6 Colorful Accent 6" w:uiPriority="51"/>
     <w:lsdException w:name="List Table 7 Colorful Accent 6" w:uiPriority="52"/>
-    <w:lsdException w:name="Mention" w:semiHidden="1" w:unhideWhenUsed="1"/>
-    <w:lsdException w:name="Smart Hyperlink" w:semiHidden="1" w:unhideWhenUsed="1"/>
-    <w:lsdException w:name="Hashtag" w:semiHidden="1" w:unhideWhenUsed="1"/>
-    <w:lsdException w:name="Unresolved Mention" w:semiHidden="1" w:unhideWhenUsed="1"/>
   </w:latentStyles>
   <w:style w:type="paragraph" w:default="1" w:styleId="Normal">
     <w:name w:val="Normal"/>
@@ -1113,6 +3543,57 @@
       <w:ind w:left="720"/>
       <w:contextualSpacing/>
     </w:pPr>
+  </w:style>
+  <w:style w:type="paragraph" w:styleId="Header">
+    <w:name w:val="header"/>
+    <w:basedOn w:val="Normal"/>
+    <w:link w:val="HeaderChar"/>
+    <w:rsid w:val="00B13550"/>
+    <w:pPr>
+      <w:tabs>
+        <w:tab w:val="center" w:pos="4320"/>
+        <w:tab w:val="right" w:pos="8640"/>
+      </w:tabs>
+      <w:spacing w:after="0" w:line="240" w:lineRule="auto"/>
+    </w:pPr>
+    <w:rPr>
+      <w:rFonts w:ascii="Trebuchet MS" w:eastAsia="Times New Roman" w:hAnsi="Trebuchet MS" w:cs="Times New Roman"/>
+      <w:sz w:val="24"/>
+      <w:szCs w:val="24"/>
+    </w:rPr>
+  </w:style>
+  <w:style w:type="character" w:customStyle="1" w:styleId="HeaderChar">
+    <w:name w:val="Header Char"/>
+    <w:basedOn w:val="DefaultParagraphFont"/>
+    <w:link w:val="Header"/>
+    <w:rsid w:val="00B13550"/>
+    <w:rPr>
+      <w:rFonts w:ascii="Trebuchet MS" w:eastAsia="Times New Roman" w:hAnsi="Trebuchet MS" w:cs="Times New Roman"/>
+      <w:sz w:val="24"/>
+      <w:szCs w:val="24"/>
+    </w:rPr>
+  </w:style>
+  <w:style w:type="paragraph" w:styleId="Footer">
+    <w:name w:val="footer"/>
+    <w:basedOn w:val="Normal"/>
+    <w:link w:val="FooterChar"/>
+    <w:uiPriority w:val="99"/>
+    <w:unhideWhenUsed/>
+    <w:rsid w:val="00160964"/>
+    <w:pPr>
+      <w:tabs>
+        <w:tab w:val="center" w:pos="4680"/>
+        <w:tab w:val="right" w:pos="9360"/>
+      </w:tabs>
+      <w:spacing w:after="0" w:line="240" w:lineRule="auto"/>
+    </w:pPr>
+  </w:style>
+  <w:style w:type="character" w:customStyle="1" w:styleId="FooterChar">
+    <w:name w:val="Footer Char"/>
+    <w:basedOn w:val="DefaultParagraphFont"/>
+    <w:link w:val="Footer"/>
+    <w:uiPriority w:val="99"/>
+    <w:rsid w:val="00160964"/>
   </w:style>
 </w:styles>
 </file>

</xml_diff>